<commit_message>
Added development process/functional outline
</commit_message>
<xml_diff>
--- a/Report.docx
+++ b/Report.docx
@@ -167,255 +167,6 @@
     </w:p>
     <w:p>
       <w:pPr>
-        <w:sectPr>
-          <w:headerReference w:type="default" r:id="rId7"/>
-          <w:pgSz w:w="12240" w:h="15840"/>
-          <w:pgMar w:top="1440" w:right="1440" w:bottom="1440" w:left="1440" w:header="720" w:footer="720" w:gutter="0"/>
-          <w:cols w:space="720"/>
-          <w:docGrid w:linePitch="360"/>
-        </w:sectPr>
-      </w:pPr>
-    </w:p>
-    <w:p/>
-    <w:p>
-      <w:pPr>
-        <w:jc w:val="center"/>
-      </w:pPr>
-    </w:p>
-    <w:p>
-      <w:pPr>
-        <w:jc w:val="center"/>
-      </w:pPr>
-    </w:p>
-    <w:p>
-      <w:pPr>
-        <w:jc w:val="center"/>
-      </w:pPr>
-    </w:p>
-    <w:p>
-      <w:pPr>
-        <w:jc w:val="center"/>
-      </w:pPr>
-    </w:p>
-    <w:p>
-      <w:pPr>
-        <w:jc w:val="center"/>
-        <w:rPr>
-          <w:rFonts w:ascii="Times New Roman" w:hAnsi="Times New Roman" w:cs="Times New Roman"/>
-          <w:sz w:val="32"/>
-        </w:rPr>
-      </w:pPr>
-      <w:r>
-        <w:rPr>
-          <w:rFonts w:ascii="Times New Roman" w:hAnsi="Times New Roman" w:cs="Times New Roman"/>
-          <w:sz w:val="32"/>
-        </w:rPr>
-        <w:t>Processor Design:</w:t>
-      </w:r>
-    </w:p>
-    <w:p>
-      <w:pPr>
-        <w:jc w:val="center"/>
-        <w:rPr>
-          <w:rFonts w:ascii="Times New Roman" w:hAnsi="Times New Roman" w:cs="Times New Roman"/>
-          <w:sz w:val="32"/>
-        </w:rPr>
-      </w:pPr>
-      <w:r>
-        <w:rPr>
-          <w:rFonts w:ascii="Times New Roman" w:hAnsi="Times New Roman" w:cs="Times New Roman"/>
-          <w:sz w:val="32"/>
-        </w:rPr>
-        <w:t xml:space="preserve">A Report on the Design and Development of a Software Assembler for </w:t>
-      </w:r>
-      <w:r>
-        <w:rPr>
-          <w:rFonts w:ascii="Times New Roman" w:hAnsi="Times New Roman" w:cs="Times New Roman"/>
-          <w:sz w:val="32"/>
-        </w:rPr>
-        <w:t xml:space="preserve">a </w:t>
-      </w:r>
-      <w:r>
-        <w:rPr>
-          <w:rFonts w:ascii="Times New Roman" w:hAnsi="Times New Roman" w:cs="Times New Roman"/>
-          <w:sz w:val="32"/>
-        </w:rPr>
-        <w:t>Custom Instruction Set Architecture</w:t>
-      </w:r>
-    </w:p>
-    <w:p>
-      <w:pPr>
-        <w:jc w:val="center"/>
-        <w:rPr>
-          <w:rFonts w:ascii="Times New Roman" w:hAnsi="Times New Roman" w:cs="Times New Roman"/>
-          <w:sz w:val="32"/>
-        </w:rPr>
-      </w:pPr>
-    </w:p>
-    <w:p>
-      <w:pPr>
-        <w:jc w:val="center"/>
-        <w:rPr>
-          <w:rFonts w:ascii="Times New Roman" w:hAnsi="Times New Roman" w:cs="Times New Roman"/>
-          <w:sz w:val="32"/>
-        </w:rPr>
-      </w:pPr>
-    </w:p>
-    <w:p>
-      <w:pPr>
-        <w:jc w:val="center"/>
-        <w:rPr>
-          <w:rFonts w:ascii="Times New Roman" w:hAnsi="Times New Roman" w:cs="Times New Roman"/>
-          <w:sz w:val="32"/>
-        </w:rPr>
-      </w:pPr>
-      <w:r>
-        <w:rPr>
-          <w:rFonts w:ascii="Times New Roman" w:hAnsi="Times New Roman" w:cs="Times New Roman"/>
-          <w:sz w:val="32"/>
-        </w:rPr>
-        <w:t xml:space="preserve">By Matt Fennell and Ryan </w:t>
-      </w:r>
-      <w:proofErr w:type="spellStart"/>
-      <w:r>
-        <w:rPr>
-          <w:rFonts w:ascii="Times New Roman" w:hAnsi="Times New Roman" w:cs="Times New Roman"/>
-          <w:sz w:val="32"/>
-        </w:rPr>
-        <w:t>Rabello</w:t>
-      </w:r>
-      <w:proofErr w:type="spellEnd"/>
-    </w:p>
-    <w:p>
-      <w:pPr>
-        <w:jc w:val="center"/>
-        <w:rPr>
-          <w:rFonts w:ascii="Times New Roman" w:hAnsi="Times New Roman" w:cs="Times New Roman"/>
-          <w:sz w:val="32"/>
-        </w:rPr>
-      </w:pPr>
-    </w:p>
-    <w:p>
-      <w:pPr>
-        <w:jc w:val="center"/>
-        <w:rPr>
-          <w:rFonts w:ascii="Times New Roman" w:hAnsi="Times New Roman" w:cs="Times New Roman"/>
-          <w:sz w:val="32"/>
-        </w:rPr>
-      </w:pPr>
-    </w:p>
-    <w:p>
-      <w:pPr>
-        <w:jc w:val="center"/>
-        <w:rPr>
-          <w:rFonts w:ascii="Times New Roman" w:hAnsi="Times New Roman" w:cs="Times New Roman"/>
-          <w:sz w:val="32"/>
-        </w:rPr>
-      </w:pPr>
-    </w:p>
-    <w:p>
-      <w:pPr>
-        <w:jc w:val="center"/>
-        <w:rPr>
-          <w:rFonts w:ascii="Times New Roman" w:hAnsi="Times New Roman" w:cs="Times New Roman"/>
-          <w:sz w:val="32"/>
-        </w:rPr>
-      </w:pPr>
-    </w:p>
-    <w:p>
-      <w:pPr>
-        <w:jc w:val="center"/>
-        <w:rPr>
-          <w:rFonts w:ascii="Times New Roman" w:hAnsi="Times New Roman" w:cs="Times New Roman"/>
-          <w:sz w:val="32"/>
-        </w:rPr>
-      </w:pPr>
-    </w:p>
-    <w:p>
-      <w:pPr>
-        <w:jc w:val="center"/>
-        <w:rPr>
-          <w:rFonts w:ascii="Times New Roman" w:hAnsi="Times New Roman" w:cs="Times New Roman"/>
-          <w:sz w:val="32"/>
-        </w:rPr>
-      </w:pPr>
-    </w:p>
-    <w:p>
-      <w:pPr>
-        <w:jc w:val="center"/>
-        <w:rPr>
-          <w:rFonts w:ascii="Times New Roman" w:hAnsi="Times New Roman" w:cs="Times New Roman"/>
-          <w:sz w:val="32"/>
-        </w:rPr>
-      </w:pPr>
-    </w:p>
-    <w:p>
-      <w:pPr>
-        <w:jc w:val="center"/>
-        <w:rPr>
-          <w:rFonts w:ascii="Times New Roman" w:hAnsi="Times New Roman" w:cs="Times New Roman"/>
-          <w:sz w:val="32"/>
-        </w:rPr>
-      </w:pPr>
-    </w:p>
-    <w:p>
-      <w:pPr>
-        <w:jc w:val="center"/>
-        <w:rPr>
-          <w:rFonts w:ascii="Times New Roman" w:hAnsi="Times New Roman" w:cs="Times New Roman"/>
-          <w:sz w:val="32"/>
-        </w:rPr>
-      </w:pPr>
-    </w:p>
-    <w:p>
-      <w:pPr>
-        <w:jc w:val="center"/>
-        <w:rPr>
-          <w:rFonts w:ascii="Times New Roman" w:hAnsi="Times New Roman" w:cs="Times New Roman"/>
-          <w:sz w:val="32"/>
-        </w:rPr>
-      </w:pPr>
-    </w:p>
-    <w:p>
-      <w:pPr>
-        <w:jc w:val="center"/>
-        <w:rPr>
-          <w:rFonts w:ascii="Times New Roman" w:hAnsi="Times New Roman" w:cs="Times New Roman"/>
-          <w:sz w:val="32"/>
-        </w:rPr>
-      </w:pPr>
-    </w:p>
-    <w:p>
-      <w:pPr>
-        <w:rPr>
-          <w:rFonts w:ascii="Times New Roman" w:hAnsi="Times New Roman" w:cs="Times New Roman"/>
-          <w:sz w:val="32"/>
-        </w:rPr>
-      </w:pPr>
-    </w:p>
-    <w:p>
-      <w:pPr>
-        <w:jc w:val="center"/>
-        <w:rPr>
-          <w:rFonts w:ascii="Times New Roman" w:hAnsi="Times New Roman" w:cs="Times New Roman"/>
-          <w:sz w:val="24"/>
-        </w:rPr>
-      </w:pPr>
-      <w:r>
-        <w:rPr>
-          <w:rFonts w:ascii="Times New Roman" w:hAnsi="Times New Roman" w:cs="Times New Roman"/>
-          <w:sz w:val="24"/>
-        </w:rPr>
-        <w:t>Submitted in Partial Fulfilment of the Requirements of CPTR 380</w:t>
-      </w:r>
-    </w:p>
-    <w:p>
-      <w:pPr>
-        <w:jc w:val="center"/>
-        <w:rPr>
-          <w:rFonts w:ascii="Times New Roman" w:hAnsi="Times New Roman" w:cs="Times New Roman"/>
-          <w:sz w:val="24"/>
-        </w:rPr>
         <w:sectPr>
           <w:headerReference w:type="default" r:id="rId8"/>
           <w:pgSz w:w="12240" w:h="15840"/>
@@ -424,6 +175,255 @@
           <w:docGrid w:linePitch="360"/>
         </w:sectPr>
       </w:pPr>
+    </w:p>
+    <w:p/>
+    <w:p>
+      <w:pPr>
+        <w:jc w:val="center"/>
+      </w:pPr>
+    </w:p>
+    <w:p>
+      <w:pPr>
+        <w:jc w:val="center"/>
+      </w:pPr>
+    </w:p>
+    <w:p>
+      <w:pPr>
+        <w:jc w:val="center"/>
+      </w:pPr>
+    </w:p>
+    <w:p>
+      <w:pPr>
+        <w:jc w:val="center"/>
+      </w:pPr>
+    </w:p>
+    <w:p>
+      <w:pPr>
+        <w:jc w:val="center"/>
+        <w:rPr>
+          <w:rFonts w:ascii="Times New Roman" w:hAnsi="Times New Roman" w:cs="Times New Roman"/>
+          <w:sz w:val="32"/>
+        </w:rPr>
+      </w:pPr>
+      <w:r>
+        <w:rPr>
+          <w:rFonts w:ascii="Times New Roman" w:hAnsi="Times New Roman" w:cs="Times New Roman"/>
+          <w:sz w:val="32"/>
+        </w:rPr>
+        <w:t>Processor Design:</w:t>
+      </w:r>
+    </w:p>
+    <w:p>
+      <w:pPr>
+        <w:jc w:val="center"/>
+        <w:rPr>
+          <w:rFonts w:ascii="Times New Roman" w:hAnsi="Times New Roman" w:cs="Times New Roman"/>
+          <w:sz w:val="32"/>
+        </w:rPr>
+      </w:pPr>
+      <w:r>
+        <w:rPr>
+          <w:rFonts w:ascii="Times New Roman" w:hAnsi="Times New Roman" w:cs="Times New Roman"/>
+          <w:sz w:val="32"/>
+        </w:rPr>
+        <w:t xml:space="preserve">A Report on the Design and Development of a Software Assembler for </w:t>
+      </w:r>
+      <w:r>
+        <w:rPr>
+          <w:rFonts w:ascii="Times New Roman" w:hAnsi="Times New Roman" w:cs="Times New Roman"/>
+          <w:sz w:val="32"/>
+        </w:rPr>
+        <w:t xml:space="preserve">a </w:t>
+      </w:r>
+      <w:r>
+        <w:rPr>
+          <w:rFonts w:ascii="Times New Roman" w:hAnsi="Times New Roman" w:cs="Times New Roman"/>
+          <w:sz w:val="32"/>
+        </w:rPr>
+        <w:t>Custom Instruction Set Architecture</w:t>
+      </w:r>
+    </w:p>
+    <w:p>
+      <w:pPr>
+        <w:jc w:val="center"/>
+        <w:rPr>
+          <w:rFonts w:ascii="Times New Roman" w:hAnsi="Times New Roman" w:cs="Times New Roman"/>
+          <w:sz w:val="32"/>
+        </w:rPr>
+      </w:pPr>
+    </w:p>
+    <w:p>
+      <w:pPr>
+        <w:jc w:val="center"/>
+        <w:rPr>
+          <w:rFonts w:ascii="Times New Roman" w:hAnsi="Times New Roman" w:cs="Times New Roman"/>
+          <w:sz w:val="32"/>
+        </w:rPr>
+      </w:pPr>
+    </w:p>
+    <w:p>
+      <w:pPr>
+        <w:jc w:val="center"/>
+        <w:rPr>
+          <w:rFonts w:ascii="Times New Roman" w:hAnsi="Times New Roman" w:cs="Times New Roman"/>
+          <w:sz w:val="32"/>
+        </w:rPr>
+      </w:pPr>
+      <w:r>
+        <w:rPr>
+          <w:rFonts w:ascii="Times New Roman" w:hAnsi="Times New Roman" w:cs="Times New Roman"/>
+          <w:sz w:val="32"/>
+        </w:rPr>
+        <w:t xml:space="preserve">By Matt Fennell and Ryan </w:t>
+      </w:r>
+      <w:proofErr w:type="spellStart"/>
+      <w:r>
+        <w:rPr>
+          <w:rFonts w:ascii="Times New Roman" w:hAnsi="Times New Roman" w:cs="Times New Roman"/>
+          <w:sz w:val="32"/>
+        </w:rPr>
+        <w:t>Rabello</w:t>
+      </w:r>
+      <w:proofErr w:type="spellEnd"/>
+    </w:p>
+    <w:p>
+      <w:pPr>
+        <w:jc w:val="center"/>
+        <w:rPr>
+          <w:rFonts w:ascii="Times New Roman" w:hAnsi="Times New Roman" w:cs="Times New Roman"/>
+          <w:sz w:val="32"/>
+        </w:rPr>
+      </w:pPr>
+    </w:p>
+    <w:p>
+      <w:pPr>
+        <w:jc w:val="center"/>
+        <w:rPr>
+          <w:rFonts w:ascii="Times New Roman" w:hAnsi="Times New Roman" w:cs="Times New Roman"/>
+          <w:sz w:val="32"/>
+        </w:rPr>
+      </w:pPr>
+    </w:p>
+    <w:p>
+      <w:pPr>
+        <w:jc w:val="center"/>
+        <w:rPr>
+          <w:rFonts w:ascii="Times New Roman" w:hAnsi="Times New Roman" w:cs="Times New Roman"/>
+          <w:sz w:val="32"/>
+        </w:rPr>
+      </w:pPr>
+    </w:p>
+    <w:p>
+      <w:pPr>
+        <w:jc w:val="center"/>
+        <w:rPr>
+          <w:rFonts w:ascii="Times New Roman" w:hAnsi="Times New Roman" w:cs="Times New Roman"/>
+          <w:sz w:val="32"/>
+        </w:rPr>
+      </w:pPr>
+    </w:p>
+    <w:p>
+      <w:pPr>
+        <w:jc w:val="center"/>
+        <w:rPr>
+          <w:rFonts w:ascii="Times New Roman" w:hAnsi="Times New Roman" w:cs="Times New Roman"/>
+          <w:sz w:val="32"/>
+        </w:rPr>
+      </w:pPr>
+    </w:p>
+    <w:p>
+      <w:pPr>
+        <w:jc w:val="center"/>
+        <w:rPr>
+          <w:rFonts w:ascii="Times New Roman" w:hAnsi="Times New Roman" w:cs="Times New Roman"/>
+          <w:sz w:val="32"/>
+        </w:rPr>
+      </w:pPr>
+    </w:p>
+    <w:p>
+      <w:pPr>
+        <w:jc w:val="center"/>
+        <w:rPr>
+          <w:rFonts w:ascii="Times New Roman" w:hAnsi="Times New Roman" w:cs="Times New Roman"/>
+          <w:sz w:val="32"/>
+        </w:rPr>
+      </w:pPr>
+    </w:p>
+    <w:p>
+      <w:pPr>
+        <w:jc w:val="center"/>
+        <w:rPr>
+          <w:rFonts w:ascii="Times New Roman" w:hAnsi="Times New Roman" w:cs="Times New Roman"/>
+          <w:sz w:val="32"/>
+        </w:rPr>
+      </w:pPr>
+    </w:p>
+    <w:p>
+      <w:pPr>
+        <w:jc w:val="center"/>
+        <w:rPr>
+          <w:rFonts w:ascii="Times New Roman" w:hAnsi="Times New Roman" w:cs="Times New Roman"/>
+          <w:sz w:val="32"/>
+        </w:rPr>
+      </w:pPr>
+    </w:p>
+    <w:p>
+      <w:pPr>
+        <w:jc w:val="center"/>
+        <w:rPr>
+          <w:rFonts w:ascii="Times New Roman" w:hAnsi="Times New Roman" w:cs="Times New Roman"/>
+          <w:sz w:val="32"/>
+        </w:rPr>
+      </w:pPr>
+    </w:p>
+    <w:p>
+      <w:pPr>
+        <w:jc w:val="center"/>
+        <w:rPr>
+          <w:rFonts w:ascii="Times New Roman" w:hAnsi="Times New Roman" w:cs="Times New Roman"/>
+          <w:sz w:val="32"/>
+        </w:rPr>
+      </w:pPr>
+    </w:p>
+    <w:p>
+      <w:pPr>
+        <w:rPr>
+          <w:rFonts w:ascii="Times New Roman" w:hAnsi="Times New Roman" w:cs="Times New Roman"/>
+          <w:sz w:val="32"/>
+        </w:rPr>
+      </w:pPr>
+    </w:p>
+    <w:p>
+      <w:pPr>
+        <w:jc w:val="center"/>
+        <w:rPr>
+          <w:rFonts w:ascii="Times New Roman" w:hAnsi="Times New Roman" w:cs="Times New Roman"/>
+          <w:sz w:val="24"/>
+        </w:rPr>
+      </w:pPr>
+      <w:r>
+        <w:rPr>
+          <w:rFonts w:ascii="Times New Roman" w:hAnsi="Times New Roman" w:cs="Times New Roman"/>
+          <w:sz w:val="24"/>
+        </w:rPr>
+        <w:t>Submitted in Partial Fulfilment of the Requirements of CPTR 380</w:t>
+      </w:r>
+    </w:p>
+    <w:p>
+      <w:pPr>
+        <w:jc w:val="center"/>
+        <w:rPr>
+          <w:rFonts w:ascii="Times New Roman" w:hAnsi="Times New Roman" w:cs="Times New Roman"/>
+          <w:sz w:val="24"/>
+        </w:rPr>
+        <w:sectPr>
+          <w:headerReference w:type="default" r:id="rId9"/>
+          <w:pgSz w:w="12240" w:h="15840"/>
+          <w:pgMar w:top="1440" w:right="1440" w:bottom="1440" w:left="1440" w:header="720" w:footer="720" w:gutter="0"/>
+          <w:cols w:space="720"/>
+          <w:docGrid w:linePitch="360"/>
+        </w:sectPr>
+      </w:pPr>
       <w:r>
         <w:rPr>
           <w:rFonts w:ascii="Times New Roman" w:hAnsi="Times New Roman" w:cs="Times New Roman"/>
@@ -480,16 +480,7 @@
           <w:rFonts w:ascii="Times New Roman" w:hAnsi="Times New Roman" w:cs="Times New Roman"/>
           <w:sz w:val="24"/>
         </w:rPr>
-        <w:t>In order to add an element of creativity, and to expand the scope of the project, we decided to also develop a custom instruction set that</w:t>
-      </w:r>
-      <w:bookmarkStart w:id="0" w:name="_GoBack"/>
-      <w:bookmarkEnd w:id="0"/>
-      <w:r>
-        <w:rPr>
-          <w:rFonts w:ascii="Times New Roman" w:hAnsi="Times New Roman" w:cs="Times New Roman"/>
-          <w:sz w:val="24"/>
-        </w:rPr>
-        <w:t xml:space="preserve"> would focus on the radix-four version of Booth’s Multiplication algorithm. Using our new, simplified instruction set, along with its own machine code, we’d then develop a software-based </w:t>
+        <w:t xml:space="preserve">In order to add an element of creativity, and to expand the scope of the project, we decided to also develop a custom instruction set that would focus on the radix-four version of Booth’s Multiplication algorithm. Using our new, simplified instruction set, along with its own machine code, we’d then develop a software-based </w:t>
       </w:r>
       <w:r>
         <w:rPr>
@@ -756,6 +747,8 @@
         </w:rPr>
         <w:br w:type="page"/>
       </w:r>
+      <w:bookmarkStart w:id="0" w:name="_GoBack"/>
+      <w:bookmarkEnd w:id="0"/>
     </w:p>
     <w:p>
       <w:pPr>
@@ -800,7 +793,14 @@
           <w:rFonts w:ascii="Times New Roman" w:hAnsi="Times New Roman" w:cs="Times New Roman"/>
           <w:sz w:val="24"/>
         </w:rPr>
-        <w:t xml:space="preserve">Below is the full listing of that set, </w:t>
+        <w:t>Below i</w:t>
+      </w:r>
+      <w:r>
+        <w:rPr>
+          <w:rFonts w:ascii="Times New Roman" w:hAnsi="Times New Roman" w:cs="Times New Roman"/>
+          <w:sz w:val="24"/>
+        </w:rPr>
+        <w:t>s the full listing of that set:</w:t>
       </w:r>
     </w:p>
     <w:p>
@@ -1476,6 +1476,715 @@
     </w:p>
     <w:p>
       <w:pPr>
+        <w:rPr>
+          <w:rFonts w:ascii="Times New Roman" w:hAnsi="Times New Roman" w:cs="Times New Roman"/>
+          <w:sz w:val="24"/>
+        </w:rPr>
+      </w:pPr>
+      <w:r>
+        <w:rPr>
+          <w:rFonts w:ascii="Times New Roman" w:hAnsi="Times New Roman" w:cs="Times New Roman"/>
+          <w:sz w:val="24"/>
+        </w:rPr>
+        <w:br w:type="page"/>
+      </w:r>
+    </w:p>
+    <w:p>
+      <w:pPr>
+        <w:spacing w:after="0" w:line="480" w:lineRule="auto"/>
+        <w:ind w:left="720"/>
+        <w:rPr>
+          <w:rFonts w:ascii="Times New Roman" w:hAnsi="Times New Roman" w:cs="Times New Roman"/>
+          <w:b/>
+          <w:sz w:val="32"/>
+          <w:u w:val="single"/>
+        </w:rPr>
+      </w:pPr>
+      <w:r>
+        <w:rPr>
+          <w:rFonts w:ascii="Times New Roman" w:hAnsi="Times New Roman" w:cs="Times New Roman"/>
+          <w:b/>
+          <w:sz w:val="32"/>
+          <w:u w:val="single"/>
+        </w:rPr>
+        <w:lastRenderedPageBreak/>
+        <w:t>Development Process</w:t>
+      </w:r>
+    </w:p>
+    <w:p>
+      <w:pPr>
+        <w:pStyle w:val="ListParagraph"/>
+        <w:numPr>
+          <w:ilvl w:val="0"/>
+          <w:numId w:val="2"/>
+        </w:numPr>
+        <w:spacing w:after="0" w:line="480" w:lineRule="auto"/>
+        <w:rPr>
+          <w:rFonts w:ascii="Times New Roman" w:hAnsi="Times New Roman" w:cs="Times New Roman"/>
+          <w:sz w:val="24"/>
+        </w:rPr>
+      </w:pPr>
+      <w:r>
+        <w:rPr>
+          <w:rFonts w:ascii="Times New Roman" w:hAnsi="Times New Roman" w:cs="Times New Roman"/>
+          <w:sz w:val="24"/>
+        </w:rPr>
+        <w:t>Look at example assembly code</w:t>
+      </w:r>
+    </w:p>
+    <w:p>
+      <w:pPr>
+        <w:pStyle w:val="ListParagraph"/>
+        <w:numPr>
+          <w:ilvl w:val="1"/>
+          <w:numId w:val="2"/>
+        </w:numPr>
+        <w:spacing w:after="0" w:line="480" w:lineRule="auto"/>
+        <w:rPr>
+          <w:rFonts w:ascii="Times New Roman" w:hAnsi="Times New Roman" w:cs="Times New Roman"/>
+          <w:sz w:val="24"/>
+        </w:rPr>
+      </w:pPr>
+      <w:r>
+        <w:rPr>
+          <w:rFonts w:ascii="Times New Roman" w:hAnsi="Times New Roman" w:cs="Times New Roman"/>
+          <w:sz w:val="24"/>
+        </w:rPr>
+        <w:t>Assignment for Booth add</w:t>
+      </w:r>
+    </w:p>
+    <w:p>
+      <w:pPr>
+        <w:pStyle w:val="ListParagraph"/>
+        <w:numPr>
+          <w:ilvl w:val="1"/>
+          <w:numId w:val="2"/>
+        </w:numPr>
+        <w:spacing w:after="0" w:line="480" w:lineRule="auto"/>
+        <w:rPr>
+          <w:rFonts w:ascii="Times New Roman" w:hAnsi="Times New Roman" w:cs="Times New Roman"/>
+          <w:sz w:val="24"/>
+        </w:rPr>
+      </w:pPr>
+      <w:r>
+        <w:rPr>
+          <w:rFonts w:ascii="Times New Roman" w:hAnsi="Times New Roman" w:cs="Times New Roman"/>
+          <w:sz w:val="24"/>
+        </w:rPr>
+        <w:t>Adapted for our instruction set</w:t>
+      </w:r>
+    </w:p>
+    <w:p>
+      <w:pPr>
+        <w:pStyle w:val="ListParagraph"/>
+        <w:numPr>
+          <w:ilvl w:val="1"/>
+          <w:numId w:val="2"/>
+        </w:numPr>
+        <w:spacing w:after="0" w:line="480" w:lineRule="auto"/>
+        <w:rPr>
+          <w:rFonts w:ascii="Times New Roman" w:hAnsi="Times New Roman" w:cs="Times New Roman"/>
+          <w:sz w:val="24"/>
+        </w:rPr>
+      </w:pPr>
+      <w:r>
+        <w:rPr>
+          <w:rFonts w:ascii="Times New Roman" w:hAnsi="Times New Roman" w:cs="Times New Roman"/>
+          <w:sz w:val="24"/>
+        </w:rPr>
+        <w:t>Looked at instruction to code mapping</w:t>
+      </w:r>
+    </w:p>
+    <w:p>
+      <w:pPr>
+        <w:pStyle w:val="ListParagraph"/>
+        <w:numPr>
+          <w:ilvl w:val="2"/>
+          <w:numId w:val="2"/>
+        </w:numPr>
+        <w:spacing w:after="0" w:line="480" w:lineRule="auto"/>
+        <w:rPr>
+          <w:rFonts w:ascii="Times New Roman" w:hAnsi="Times New Roman" w:cs="Times New Roman"/>
+          <w:sz w:val="24"/>
+        </w:rPr>
+      </w:pPr>
+      <w:r>
+        <w:rPr>
+          <w:rFonts w:ascii="Times New Roman" w:hAnsi="Times New Roman" w:cs="Times New Roman"/>
+          <w:sz w:val="24"/>
+        </w:rPr>
+        <w:t>Research MIPS format</w:t>
+      </w:r>
+    </w:p>
+    <w:p>
+      <w:pPr>
+        <w:pStyle w:val="ListParagraph"/>
+        <w:numPr>
+          <w:ilvl w:val="2"/>
+          <w:numId w:val="2"/>
+        </w:numPr>
+        <w:spacing w:after="0" w:line="480" w:lineRule="auto"/>
+        <w:rPr>
+          <w:rFonts w:ascii="Times New Roman" w:hAnsi="Times New Roman" w:cs="Times New Roman"/>
+          <w:sz w:val="24"/>
+        </w:rPr>
+      </w:pPr>
+      <w:r>
+        <w:rPr>
+          <w:rFonts w:ascii="Times New Roman" w:hAnsi="Times New Roman" w:cs="Times New Roman"/>
+          <w:sz w:val="24"/>
+        </w:rPr>
+        <w:t>How was that format determined, how to add to it</w:t>
+      </w:r>
+    </w:p>
+    <w:p>
+      <w:pPr>
+        <w:pStyle w:val="ListParagraph"/>
+        <w:numPr>
+          <w:ilvl w:val="2"/>
+          <w:numId w:val="2"/>
+        </w:numPr>
+        <w:spacing w:after="0" w:line="480" w:lineRule="auto"/>
+        <w:rPr>
+          <w:rFonts w:ascii="Times New Roman" w:hAnsi="Times New Roman" w:cs="Times New Roman"/>
+          <w:sz w:val="24"/>
+        </w:rPr>
+      </w:pPr>
+      <w:r>
+        <w:rPr>
+          <w:rFonts w:ascii="Times New Roman" w:hAnsi="Times New Roman" w:cs="Times New Roman"/>
+          <w:sz w:val="24"/>
+        </w:rPr>
+        <w:t>Op codes/function codes</w:t>
+      </w:r>
+    </w:p>
+    <w:p>
+      <w:pPr>
+        <w:pStyle w:val="ListParagraph"/>
+        <w:numPr>
+          <w:ilvl w:val="0"/>
+          <w:numId w:val="2"/>
+        </w:numPr>
+        <w:spacing w:after="0" w:line="480" w:lineRule="auto"/>
+        <w:rPr>
+          <w:rFonts w:ascii="Times New Roman" w:hAnsi="Times New Roman" w:cs="Times New Roman"/>
+          <w:sz w:val="24"/>
+        </w:rPr>
+      </w:pPr>
+      <w:r>
+        <w:rPr>
+          <w:rFonts w:ascii="Times New Roman" w:hAnsi="Times New Roman" w:cs="Times New Roman"/>
+          <w:sz w:val="24"/>
+        </w:rPr>
+        <w:t>Parsing rules</w:t>
+      </w:r>
+    </w:p>
+    <w:p>
+      <w:pPr>
+        <w:pStyle w:val="ListParagraph"/>
+        <w:numPr>
+          <w:ilvl w:val="1"/>
+          <w:numId w:val="2"/>
+        </w:numPr>
+        <w:spacing w:after="0" w:line="480" w:lineRule="auto"/>
+        <w:rPr>
+          <w:rFonts w:ascii="Times New Roman" w:hAnsi="Times New Roman" w:cs="Times New Roman"/>
+          <w:sz w:val="24"/>
+        </w:rPr>
+      </w:pPr>
+      <w:r>
+        <w:rPr>
+          <w:rFonts w:ascii="Times New Roman" w:hAnsi="Times New Roman" w:cs="Times New Roman"/>
+          <w:sz w:val="24"/>
+        </w:rPr>
+        <w:t>Read in a file (every line) in a for loop</w:t>
+      </w:r>
+    </w:p>
+    <w:p>
+      <w:pPr>
+        <w:pStyle w:val="ListParagraph"/>
+        <w:numPr>
+          <w:ilvl w:val="1"/>
+          <w:numId w:val="2"/>
+        </w:numPr>
+        <w:spacing w:after="0" w:line="480" w:lineRule="auto"/>
+        <w:rPr>
+          <w:rFonts w:ascii="Times New Roman" w:hAnsi="Times New Roman" w:cs="Times New Roman"/>
+          <w:sz w:val="24"/>
+        </w:rPr>
+      </w:pPr>
+      <w:r>
+        <w:rPr>
+          <w:rFonts w:ascii="Times New Roman" w:hAnsi="Times New Roman" w:cs="Times New Roman"/>
+          <w:sz w:val="24"/>
+        </w:rPr>
+        <w:t>What can we ignore?</w:t>
+      </w:r>
+    </w:p>
+    <w:p>
+      <w:pPr>
+        <w:pStyle w:val="ListParagraph"/>
+        <w:numPr>
+          <w:ilvl w:val="2"/>
+          <w:numId w:val="2"/>
+        </w:numPr>
+        <w:spacing w:after="0" w:line="480" w:lineRule="auto"/>
+        <w:rPr>
+          <w:rFonts w:ascii="Times New Roman" w:hAnsi="Times New Roman" w:cs="Times New Roman"/>
+          <w:sz w:val="24"/>
+        </w:rPr>
+      </w:pPr>
+      <w:r>
+        <w:rPr>
+          <w:rFonts w:ascii="Times New Roman" w:hAnsi="Times New Roman" w:cs="Times New Roman"/>
+          <w:sz w:val="24"/>
+        </w:rPr>
+        <w:t>Comments/white space</w:t>
+      </w:r>
+    </w:p>
+    <w:p>
+      <w:pPr>
+        <w:pStyle w:val="ListParagraph"/>
+        <w:numPr>
+          <w:ilvl w:val="1"/>
+          <w:numId w:val="2"/>
+        </w:numPr>
+        <w:spacing w:after="0" w:line="480" w:lineRule="auto"/>
+        <w:rPr>
+          <w:rFonts w:ascii="Times New Roman" w:hAnsi="Times New Roman" w:cs="Times New Roman"/>
+          <w:sz w:val="24"/>
+        </w:rPr>
+      </w:pPr>
+      <w:r>
+        <w:rPr>
+          <w:rFonts w:ascii="Times New Roman" w:hAnsi="Times New Roman" w:cs="Times New Roman"/>
+          <w:sz w:val="24"/>
+        </w:rPr>
+        <w:t>How to specify labels</w:t>
+      </w:r>
+    </w:p>
+    <w:p>
+      <w:pPr>
+        <w:pStyle w:val="ListParagraph"/>
+        <w:numPr>
+          <w:ilvl w:val="2"/>
+          <w:numId w:val="2"/>
+        </w:numPr>
+        <w:spacing w:after="0" w:line="480" w:lineRule="auto"/>
+        <w:rPr>
+          <w:rFonts w:ascii="Times New Roman" w:hAnsi="Times New Roman" w:cs="Times New Roman"/>
+          <w:sz w:val="24"/>
+        </w:rPr>
+      </w:pPr>
+      <w:r>
+        <w:rPr>
+          <w:rFonts w:ascii="Times New Roman" w:hAnsi="Times New Roman" w:cs="Times New Roman"/>
+          <w:sz w:val="24"/>
+        </w:rPr>
+        <w:t>Start of line; colon</w:t>
+      </w:r>
+    </w:p>
+    <w:p>
+      <w:pPr>
+        <w:pStyle w:val="ListParagraph"/>
+        <w:numPr>
+          <w:ilvl w:val="1"/>
+          <w:numId w:val="2"/>
+        </w:numPr>
+        <w:spacing w:after="0" w:line="480" w:lineRule="auto"/>
+        <w:rPr>
+          <w:rFonts w:ascii="Times New Roman" w:hAnsi="Times New Roman" w:cs="Times New Roman"/>
+          <w:sz w:val="24"/>
+        </w:rPr>
+      </w:pPr>
+      <w:r>
+        <w:rPr>
+          <w:rFonts w:ascii="Times New Roman" w:hAnsi="Times New Roman" w:cs="Times New Roman"/>
+          <w:sz w:val="24"/>
+        </w:rPr>
+        <w:t>What’s left now? Lines of instruction code and parameters</w:t>
+      </w:r>
+    </w:p>
+    <w:p>
+      <w:pPr>
+        <w:pStyle w:val="ListParagraph"/>
+        <w:numPr>
+          <w:ilvl w:val="2"/>
+          <w:numId w:val="2"/>
+        </w:numPr>
+        <w:spacing w:after="0" w:line="480" w:lineRule="auto"/>
+        <w:rPr>
+          <w:rFonts w:ascii="Times New Roman" w:hAnsi="Times New Roman" w:cs="Times New Roman"/>
+          <w:sz w:val="24"/>
+        </w:rPr>
+      </w:pPr>
+      <w:r>
+        <w:rPr>
+          <w:rFonts w:ascii="Times New Roman" w:hAnsi="Times New Roman" w:cs="Times New Roman"/>
+          <w:sz w:val="24"/>
+        </w:rPr>
+        <w:t>We want to convert these parts to instruction code through above process</w:t>
+      </w:r>
+    </w:p>
+    <w:p>
+      <w:pPr>
+        <w:pStyle w:val="ListParagraph"/>
+        <w:numPr>
+          <w:ilvl w:val="2"/>
+          <w:numId w:val="2"/>
+        </w:numPr>
+        <w:spacing w:after="0" w:line="480" w:lineRule="auto"/>
+        <w:rPr>
+          <w:rFonts w:ascii="Times New Roman" w:hAnsi="Times New Roman" w:cs="Times New Roman"/>
+          <w:sz w:val="24"/>
+        </w:rPr>
+      </w:pPr>
+      <w:r>
+        <w:rPr>
+          <w:rFonts w:ascii="Times New Roman" w:hAnsi="Times New Roman" w:cs="Times New Roman"/>
+          <w:sz w:val="24"/>
+        </w:rPr>
+        <w:t xml:space="preserve">We want this process to be extendable, so we can easily add new instructions. This rules out switch statements and if statements. </w:t>
+      </w:r>
+    </w:p>
+    <w:p>
+      <w:pPr>
+        <w:pStyle w:val="ListParagraph"/>
+        <w:numPr>
+          <w:ilvl w:val="1"/>
+          <w:numId w:val="2"/>
+        </w:numPr>
+        <w:spacing w:after="0" w:line="480" w:lineRule="auto"/>
+        <w:rPr>
+          <w:rFonts w:ascii="Times New Roman" w:hAnsi="Times New Roman" w:cs="Times New Roman"/>
+          <w:sz w:val="24"/>
+        </w:rPr>
+      </w:pPr>
+      <w:r>
+        <w:rPr>
+          <w:rFonts w:ascii="Times New Roman" w:hAnsi="Times New Roman" w:cs="Times New Roman"/>
+          <w:sz w:val="24"/>
+        </w:rPr>
+        <w:t>Instruction Patterns</w:t>
+      </w:r>
+    </w:p>
+    <w:p>
+      <w:pPr>
+        <w:pStyle w:val="ListParagraph"/>
+        <w:numPr>
+          <w:ilvl w:val="2"/>
+          <w:numId w:val="2"/>
+        </w:numPr>
+        <w:spacing w:after="0" w:line="480" w:lineRule="auto"/>
+        <w:rPr>
+          <w:rFonts w:ascii="Times New Roman" w:hAnsi="Times New Roman" w:cs="Times New Roman"/>
+          <w:sz w:val="24"/>
+        </w:rPr>
+      </w:pPr>
+      <w:r>
+        <w:rPr>
+          <w:rFonts w:ascii="Times New Roman" w:hAnsi="Times New Roman" w:cs="Times New Roman"/>
+          <w:sz w:val="24"/>
+        </w:rPr>
+        <w:t>Tuples with function code string and instruction parser function</w:t>
+      </w:r>
+    </w:p>
+    <w:p>
+      <w:pPr>
+        <w:pStyle w:val="ListParagraph"/>
+        <w:numPr>
+          <w:ilvl w:val="2"/>
+          <w:numId w:val="2"/>
+        </w:numPr>
+        <w:spacing w:after="0" w:line="480" w:lineRule="auto"/>
+        <w:rPr>
+          <w:rFonts w:ascii="Times New Roman" w:hAnsi="Times New Roman" w:cs="Times New Roman"/>
+          <w:sz w:val="24"/>
+        </w:rPr>
+      </w:pPr>
+      <w:r>
+        <w:rPr>
+          <w:rFonts w:ascii="Times New Roman" w:hAnsi="Times New Roman" w:cs="Times New Roman"/>
+          <w:sz w:val="24"/>
+        </w:rPr>
+        <w:t>Lines of strings are read in, parameters, file line (Human readable) and address (machine readable) are saved</w:t>
+      </w:r>
+    </w:p>
+    <w:p>
+      <w:pPr>
+        <w:pStyle w:val="ListParagraph"/>
+        <w:numPr>
+          <w:ilvl w:val="1"/>
+          <w:numId w:val="2"/>
+        </w:numPr>
+        <w:spacing w:after="0" w:line="480" w:lineRule="auto"/>
+        <w:rPr>
+          <w:rFonts w:ascii="Times New Roman" w:hAnsi="Times New Roman" w:cs="Times New Roman"/>
+          <w:sz w:val="24"/>
+        </w:rPr>
+      </w:pPr>
+      <w:r>
+        <w:rPr>
+          <w:rFonts w:ascii="Times New Roman" w:hAnsi="Times New Roman" w:cs="Times New Roman"/>
+          <w:sz w:val="24"/>
+        </w:rPr>
+        <w:lastRenderedPageBreak/>
+        <w:t>Instruction Parsers</w:t>
+      </w:r>
+    </w:p>
+    <w:p>
+      <w:pPr>
+        <w:pStyle w:val="ListParagraph"/>
+        <w:numPr>
+          <w:ilvl w:val="2"/>
+          <w:numId w:val="2"/>
+        </w:numPr>
+        <w:spacing w:after="0" w:line="480" w:lineRule="auto"/>
+        <w:rPr>
+          <w:rFonts w:ascii="Times New Roman" w:hAnsi="Times New Roman" w:cs="Times New Roman"/>
+          <w:sz w:val="24"/>
+        </w:rPr>
+      </w:pPr>
+      <w:r>
+        <w:rPr>
+          <w:rFonts w:ascii="Times New Roman" w:hAnsi="Times New Roman" w:cs="Times New Roman"/>
+          <w:sz w:val="24"/>
+        </w:rPr>
+        <w:t>Function for each instruction</w:t>
+      </w:r>
+    </w:p>
+    <w:p>
+      <w:pPr>
+        <w:pStyle w:val="ListParagraph"/>
+        <w:numPr>
+          <w:ilvl w:val="2"/>
+          <w:numId w:val="2"/>
+        </w:numPr>
+        <w:spacing w:after="0" w:line="480" w:lineRule="auto"/>
+        <w:rPr>
+          <w:rFonts w:ascii="Times New Roman" w:hAnsi="Times New Roman" w:cs="Times New Roman"/>
+          <w:sz w:val="24"/>
+        </w:rPr>
+      </w:pPr>
+      <w:r>
+        <w:rPr>
+          <w:rFonts w:ascii="Times New Roman" w:hAnsi="Times New Roman" w:cs="Times New Roman"/>
+          <w:sz w:val="24"/>
+        </w:rPr>
+        <w:t>Started with dummy functions</w:t>
+      </w:r>
+    </w:p>
+    <w:p>
+      <w:pPr>
+        <w:pStyle w:val="ListParagraph"/>
+        <w:numPr>
+          <w:ilvl w:val="2"/>
+          <w:numId w:val="2"/>
+        </w:numPr>
+        <w:spacing w:after="0" w:line="480" w:lineRule="auto"/>
+        <w:rPr>
+          <w:rFonts w:ascii="Times New Roman" w:hAnsi="Times New Roman" w:cs="Times New Roman"/>
+          <w:sz w:val="24"/>
+        </w:rPr>
+      </w:pPr>
+      <w:r>
+        <w:rPr>
+          <w:rFonts w:ascii="Times New Roman" w:hAnsi="Times New Roman" w:cs="Times New Roman"/>
+          <w:sz w:val="24"/>
+        </w:rPr>
+        <w:t>Called from instruction pattern match</w:t>
+      </w:r>
+    </w:p>
+    <w:p>
+      <w:pPr>
+        <w:pStyle w:val="ListParagraph"/>
+        <w:numPr>
+          <w:ilvl w:val="2"/>
+          <w:numId w:val="2"/>
+        </w:numPr>
+        <w:spacing w:after="0" w:line="480" w:lineRule="auto"/>
+        <w:rPr>
+          <w:rFonts w:ascii="Times New Roman" w:hAnsi="Times New Roman" w:cs="Times New Roman"/>
+          <w:sz w:val="24"/>
+        </w:rPr>
+      </w:pPr>
+      <w:r>
+        <w:rPr>
+          <w:rFonts w:ascii="Times New Roman" w:hAnsi="Times New Roman" w:cs="Times New Roman"/>
+          <w:sz w:val="24"/>
+        </w:rPr>
+        <w:t>Given parameter string</w:t>
+      </w:r>
+    </w:p>
+    <w:p>
+      <w:pPr>
+        <w:pStyle w:val="ListParagraph"/>
+        <w:numPr>
+          <w:ilvl w:val="2"/>
+          <w:numId w:val="2"/>
+        </w:numPr>
+        <w:spacing w:after="0" w:line="480" w:lineRule="auto"/>
+        <w:rPr>
+          <w:rFonts w:ascii="Times New Roman" w:hAnsi="Times New Roman" w:cs="Times New Roman"/>
+          <w:sz w:val="24"/>
+        </w:rPr>
+      </w:pPr>
+      <w:r>
+        <w:rPr>
+          <w:rFonts w:ascii="Times New Roman" w:hAnsi="Times New Roman" w:cs="Times New Roman"/>
+          <w:sz w:val="24"/>
+        </w:rPr>
+        <w:t>Has helper functions that throw syntax errors</w:t>
+      </w:r>
+    </w:p>
+    <w:p>
+      <w:pPr>
+        <w:pStyle w:val="ListParagraph"/>
+        <w:numPr>
+          <w:ilvl w:val="2"/>
+          <w:numId w:val="2"/>
+        </w:numPr>
+        <w:spacing w:after="0" w:line="480" w:lineRule="auto"/>
+        <w:rPr>
+          <w:rFonts w:ascii="Times New Roman" w:hAnsi="Times New Roman" w:cs="Times New Roman"/>
+          <w:sz w:val="24"/>
+        </w:rPr>
+      </w:pPr>
+      <w:r>
+        <w:rPr>
+          <w:rFonts w:ascii="Times New Roman" w:hAnsi="Times New Roman" w:cs="Times New Roman"/>
+          <w:sz w:val="24"/>
+        </w:rPr>
+        <w:t>Converts to machine code, returns to main function for printing</w:t>
+      </w:r>
+    </w:p>
+    <w:p>
+      <w:pPr>
+        <w:pStyle w:val="ListParagraph"/>
+        <w:numPr>
+          <w:ilvl w:val="1"/>
+          <w:numId w:val="2"/>
+        </w:numPr>
+        <w:spacing w:after="0" w:line="480" w:lineRule="auto"/>
+        <w:rPr>
+          <w:rFonts w:ascii="Times New Roman" w:hAnsi="Times New Roman" w:cs="Times New Roman"/>
+          <w:sz w:val="24"/>
+        </w:rPr>
+      </w:pPr>
+      <w:r>
+        <w:rPr>
+          <w:rFonts w:ascii="Times New Roman" w:hAnsi="Times New Roman" w:cs="Times New Roman"/>
+          <w:sz w:val="24"/>
+        </w:rPr>
+        <w:t>Syntax Errors</w:t>
+      </w:r>
+    </w:p>
+    <w:p>
+      <w:pPr>
+        <w:pStyle w:val="ListParagraph"/>
+        <w:numPr>
+          <w:ilvl w:val="2"/>
+          <w:numId w:val="2"/>
+        </w:numPr>
+        <w:spacing w:after="0" w:line="480" w:lineRule="auto"/>
+        <w:rPr>
+          <w:rFonts w:ascii="Times New Roman" w:hAnsi="Times New Roman" w:cs="Times New Roman"/>
+          <w:sz w:val="24"/>
+        </w:rPr>
+      </w:pPr>
+      <w:r>
+        <w:rPr>
+          <w:rFonts w:ascii="Times New Roman" w:hAnsi="Times New Roman" w:cs="Times New Roman"/>
+          <w:sz w:val="24"/>
+        </w:rPr>
+        <w:t>Universal syntax error “object”</w:t>
+      </w:r>
+    </w:p>
+    <w:p>
+      <w:pPr>
+        <w:pStyle w:val="ListParagraph"/>
+        <w:numPr>
+          <w:ilvl w:val="2"/>
+          <w:numId w:val="2"/>
+        </w:numPr>
+        <w:spacing w:after="0" w:line="480" w:lineRule="auto"/>
+        <w:rPr>
+          <w:rFonts w:ascii="Times New Roman" w:hAnsi="Times New Roman" w:cs="Times New Roman"/>
+          <w:sz w:val="24"/>
+        </w:rPr>
+      </w:pPr>
+      <w:r>
+        <w:rPr>
+          <w:rFonts w:ascii="Times New Roman" w:hAnsi="Times New Roman" w:cs="Times New Roman"/>
+          <w:sz w:val="24"/>
+        </w:rPr>
+        <w:t>Error is printed to console, with details (line, type, offending code snippet)</w:t>
+      </w:r>
+    </w:p>
+    <w:p>
+      <w:pPr>
+        <w:pStyle w:val="ListParagraph"/>
+        <w:numPr>
+          <w:ilvl w:val="1"/>
+          <w:numId w:val="2"/>
+        </w:numPr>
+        <w:spacing w:after="0" w:line="480" w:lineRule="auto"/>
+        <w:rPr>
+          <w:rFonts w:ascii="Times New Roman" w:hAnsi="Times New Roman" w:cs="Times New Roman"/>
+          <w:sz w:val="24"/>
+        </w:rPr>
+      </w:pPr>
+      <w:r>
+        <w:rPr>
+          <w:rFonts w:ascii="Times New Roman" w:hAnsi="Times New Roman" w:cs="Times New Roman"/>
+          <w:sz w:val="24"/>
+        </w:rPr>
+        <w:t>Register definition</w:t>
+      </w:r>
+    </w:p>
+    <w:p>
+      <w:pPr>
+        <w:pStyle w:val="ListParagraph"/>
+        <w:numPr>
+          <w:ilvl w:val="2"/>
+          <w:numId w:val="2"/>
+        </w:numPr>
+        <w:spacing w:after="0" w:line="480" w:lineRule="auto"/>
+        <w:rPr>
+          <w:rFonts w:ascii="Times New Roman" w:hAnsi="Times New Roman" w:cs="Times New Roman"/>
+          <w:sz w:val="24"/>
+        </w:rPr>
+      </w:pPr>
+      <w:r>
+        <w:rPr>
+          <w:rFonts w:ascii="Times New Roman" w:hAnsi="Times New Roman" w:cs="Times New Roman"/>
+          <w:sz w:val="24"/>
+        </w:rPr>
+        <w:t>File with all register info, for translating to addresses/</w:t>
+      </w:r>
+      <w:proofErr w:type="spellStart"/>
+      <w:r>
+        <w:rPr>
+          <w:rFonts w:ascii="Times New Roman" w:hAnsi="Times New Roman" w:cs="Times New Roman"/>
+          <w:sz w:val="24"/>
+        </w:rPr>
+        <w:t>etc</w:t>
+      </w:r>
+      <w:proofErr w:type="spellEnd"/>
+    </w:p>
+    <w:p>
+      <w:pPr>
+        <w:pStyle w:val="ListParagraph"/>
+        <w:spacing w:after="0" w:line="480" w:lineRule="auto"/>
+        <w:ind w:left="2520"/>
+        <w:rPr>
+          <w:rFonts w:ascii="Times New Roman" w:hAnsi="Times New Roman" w:cs="Times New Roman"/>
+          <w:sz w:val="24"/>
+        </w:rPr>
+      </w:pPr>
+    </w:p>
+    <w:p>
+      <w:pPr>
         <w:spacing w:after="0" w:line="480" w:lineRule="auto"/>
         <w:rPr>
           <w:rFonts w:ascii="Times New Roman" w:hAnsi="Times New Roman" w:cs="Times New Roman"/>
@@ -1500,7 +2209,7 @@
       </w:r>
     </w:p>
     <w:sectPr>
-      <w:headerReference w:type="default" r:id="rId9"/>
+      <w:headerReference w:type="default" r:id="rId10"/>
       <w:pgSz w:w="12240" w:h="15840"/>
       <w:pgMar w:top="1440" w:right="1440" w:bottom="1440" w:left="1440" w:header="720" w:footer="720" w:gutter="0"/>
       <w:pgNumType w:start="1"/>
@@ -1638,7 +2347,7 @@
           <w:rPr>
             <w:noProof/>
           </w:rPr>
-          <w:t>5</w:t>
+          <w:t>7</w:t>
         </w:r>
         <w:r>
           <w:rPr>
@@ -1660,6 +2369,118 @@
 <file path=word/numbering.xml><?xml version="1.0" encoding="utf-8"?>
 <w:numbering xmlns:wpc="http://schemas.microsoft.com/office/word/2010/wordprocessingCanvas" xmlns:mc="http://schemas.openxmlformats.org/markup-compatibility/2006" xmlns:o="urn:schemas-microsoft-com:office:office" xmlns:r="http://schemas.openxmlformats.org/officeDocument/2006/relationships" xmlns:m="http://schemas.openxmlformats.org/officeDocument/2006/math" xmlns:v="urn:schemas-microsoft-com:vml" xmlns:wp14="http://schemas.microsoft.com/office/word/2010/wordprocessingDrawing" xmlns:wp="http://schemas.openxmlformats.org/drawingml/2006/wordprocessingDrawing" xmlns:w10="urn:schemas-microsoft-com:office:word" xmlns:w="http://schemas.openxmlformats.org/wordprocessingml/2006/main" xmlns:w14="http://schemas.microsoft.com/office/word/2010/wordml" xmlns:w15="http://schemas.microsoft.com/office/word/2012/wordml" xmlns:wpg="http://schemas.microsoft.com/office/word/2010/wordprocessingGroup" xmlns:wpi="http://schemas.microsoft.com/office/word/2010/wordprocessingInk" xmlns:wne="http://schemas.microsoft.com/office/word/2006/wordml" xmlns:wps="http://schemas.microsoft.com/office/word/2010/wordprocessingShape" mc:Ignorable="w14 w15 wp14">
   <w:abstractNum w:abstractNumId="0">
+    <w:nsid w:val="553C346D"/>
+    <w:multiLevelType w:val="hybridMultilevel"/>
+    <w:tmpl w:val="5574B62C"/>
+    <w:lvl w:ilvl="0" w:tplc="CF24563A">
+      <w:numFmt w:val="bullet"/>
+      <w:lvlText w:val="-"/>
+      <w:lvlJc w:val="left"/>
+      <w:pPr>
+        <w:ind w:left="1080" w:hanging="360"/>
+      </w:pPr>
+      <w:rPr>
+        <w:rFonts w:ascii="Times New Roman" w:eastAsiaTheme="minorHAnsi" w:hAnsi="Times New Roman" w:cs="Times New Roman" w:hint="default"/>
+      </w:rPr>
+    </w:lvl>
+    <w:lvl w:ilvl="1" w:tplc="04090003">
+      <w:start w:val="1"/>
+      <w:numFmt w:val="bullet"/>
+      <w:lvlText w:val="o"/>
+      <w:lvlJc w:val="left"/>
+      <w:pPr>
+        <w:ind w:left="1800" w:hanging="360"/>
+      </w:pPr>
+      <w:rPr>
+        <w:rFonts w:ascii="Courier New" w:hAnsi="Courier New" w:cs="Courier New" w:hint="default"/>
+      </w:rPr>
+    </w:lvl>
+    <w:lvl w:ilvl="2" w:tplc="04090005">
+      <w:start w:val="1"/>
+      <w:numFmt w:val="bullet"/>
+      <w:lvlText w:val=""/>
+      <w:lvlJc w:val="left"/>
+      <w:pPr>
+        <w:ind w:left="2520" w:hanging="360"/>
+      </w:pPr>
+      <w:rPr>
+        <w:rFonts w:ascii="Wingdings" w:hAnsi="Wingdings" w:hint="default"/>
+      </w:rPr>
+    </w:lvl>
+    <w:lvl w:ilvl="3" w:tplc="04090001" w:tentative="1">
+      <w:start w:val="1"/>
+      <w:numFmt w:val="bullet"/>
+      <w:lvlText w:val=""/>
+      <w:lvlJc w:val="left"/>
+      <w:pPr>
+        <w:ind w:left="3240" w:hanging="360"/>
+      </w:pPr>
+      <w:rPr>
+        <w:rFonts w:ascii="Symbol" w:hAnsi="Symbol" w:hint="default"/>
+      </w:rPr>
+    </w:lvl>
+    <w:lvl w:ilvl="4" w:tplc="04090003" w:tentative="1">
+      <w:start w:val="1"/>
+      <w:numFmt w:val="bullet"/>
+      <w:lvlText w:val="o"/>
+      <w:lvlJc w:val="left"/>
+      <w:pPr>
+        <w:ind w:left="3960" w:hanging="360"/>
+      </w:pPr>
+      <w:rPr>
+        <w:rFonts w:ascii="Courier New" w:hAnsi="Courier New" w:cs="Courier New" w:hint="default"/>
+      </w:rPr>
+    </w:lvl>
+    <w:lvl w:ilvl="5" w:tplc="04090005" w:tentative="1">
+      <w:start w:val="1"/>
+      <w:numFmt w:val="bullet"/>
+      <w:lvlText w:val=""/>
+      <w:lvlJc w:val="left"/>
+      <w:pPr>
+        <w:ind w:left="4680" w:hanging="360"/>
+      </w:pPr>
+      <w:rPr>
+        <w:rFonts w:ascii="Wingdings" w:hAnsi="Wingdings" w:hint="default"/>
+      </w:rPr>
+    </w:lvl>
+    <w:lvl w:ilvl="6" w:tplc="04090001" w:tentative="1">
+      <w:start w:val="1"/>
+      <w:numFmt w:val="bullet"/>
+      <w:lvlText w:val=""/>
+      <w:lvlJc w:val="left"/>
+      <w:pPr>
+        <w:ind w:left="5400" w:hanging="360"/>
+      </w:pPr>
+      <w:rPr>
+        <w:rFonts w:ascii="Symbol" w:hAnsi="Symbol" w:hint="default"/>
+      </w:rPr>
+    </w:lvl>
+    <w:lvl w:ilvl="7" w:tplc="04090003" w:tentative="1">
+      <w:start w:val="1"/>
+      <w:numFmt w:val="bullet"/>
+      <w:lvlText w:val="o"/>
+      <w:lvlJc w:val="left"/>
+      <w:pPr>
+        <w:ind w:left="6120" w:hanging="360"/>
+      </w:pPr>
+      <w:rPr>
+        <w:rFonts w:ascii="Courier New" w:hAnsi="Courier New" w:cs="Courier New" w:hint="default"/>
+      </w:rPr>
+    </w:lvl>
+    <w:lvl w:ilvl="8" w:tplc="04090005" w:tentative="1">
+      <w:start w:val="1"/>
+      <w:numFmt w:val="bullet"/>
+      <w:lvlText w:val=""/>
+      <w:lvlJc w:val="left"/>
+      <w:pPr>
+        <w:ind w:left="6840" w:hanging="360"/>
+      </w:pPr>
+      <w:rPr>
+        <w:rFonts w:ascii="Wingdings" w:hAnsi="Wingdings" w:hint="default"/>
+      </w:rPr>
+    </w:lvl>
+  </w:abstractNum>
+  <w:abstractNum w:abstractNumId="1">
     <w:nsid w:val="74C50054"/>
     <w:multiLevelType w:val="hybridMultilevel"/>
     <w:tmpl w:val="50E0F4A2"/>
@@ -1749,6 +2570,9 @@
     </w:lvl>
   </w:abstractNum>
   <w:num w:numId="1">
+    <w:abstractNumId w:val="1"/>
+  </w:num>
+  <w:num w:numId="2">
     <w:abstractNumId w:val="0"/>
   </w:num>
 </w:numbering>
@@ -2492,4 +3316,16 @@
     </a:ext>
   </a:extLst>
 </a:theme>
+</file>
+
+<file path=customXml/item1.xml><?xml version="1.0" encoding="utf-8"?>
+<b:Sources xmlns:b="http://schemas.openxmlformats.org/officeDocument/2006/bibliography" xmlns="http://schemas.openxmlformats.org/officeDocument/2006/bibliography" SelectedStyle="\APASixthEditionOfficeOnline.xsl" StyleName="APA" Version="6"/>
+</file>
+
+<file path=customXml/itemProps1.xml><?xml version="1.0" encoding="utf-8"?>
+<ds:datastoreItem xmlns:ds="http://schemas.openxmlformats.org/officeDocument/2006/customXml" ds:itemID="{CC871937-B6FA-4845-82C5-FB5DF46BE52C}">
+  <ds:schemaRefs>
+    <ds:schemaRef ds:uri="http://schemas.openxmlformats.org/officeDocument/2006/bibliography"/>
+  </ds:schemaRefs>
+</ds:datastoreItem>
 </file>
</xml_diff>

<commit_message>
Okay I'm done writing.
</commit_message>
<xml_diff>
--- a/Report.docx
+++ b/Report.docx
@@ -7476,9 +7476,7 @@
           <w:t xml:space="preserve">to multiply by two and the 2’s complement module is much like the above two’s complement module. </w:t>
         </w:r>
       </w:ins>
-      <w:bookmarkStart w:id="140" w:name="_GoBack"/>
-      <w:bookmarkEnd w:id="140"/>
-      <w:ins w:id="141" w:author="Ryan Rabello" w:date="2018-03-20T22:56:00Z">
+      <w:ins w:id="140" w:author="Ryan Rabello" w:date="2018-03-20T22:56:00Z">
         <w:r>
           <w:t xml:space="preserve"> </w:t>
         </w:r>
@@ -7488,10 +7486,20 @@
       <w:pPr>
         <w:spacing w:line="480" w:lineRule="auto"/>
         <w:rPr>
-          <w:ins w:id="142" w:author="Ryan Rabello" w:date="2018-03-20T21:56:00Z"/>
-        </w:rPr>
-      </w:pPr>
-      <w:del w:id="143" w:author="Ryan Rabello" w:date="2018-03-20T22:47:00Z">
+          <w:ins w:id="141" w:author="Ryan Rabello" w:date="2018-03-20T23:03:00Z"/>
+          <w:rPrChange w:id="142" w:author="Ryan Rabello" w:date="2018-03-20T23:07:00Z">
+            <w:rPr>
+              <w:ins w:id="143" w:author="Ryan Rabello" w:date="2018-03-20T23:03:00Z"/>
+            </w:rPr>
+          </w:rPrChange>
+        </w:rPr>
+        <w:pPrChange w:id="144" w:author="Ryan Rabello" w:date="2018-03-20T23:07:00Z">
+          <w:pPr>
+            <w:spacing w:line="480" w:lineRule="auto"/>
+          </w:pPr>
+        </w:pPrChange>
+      </w:pPr>
+      <w:del w:id="145" w:author="Ryan Rabello" w:date="2018-03-20T22:47:00Z">
         <w:r>
           <w:rPr>
             <w:noProof/>
@@ -7585,17 +7593,321 @@
           </wp:inline>
         </w:drawing>
       </w:r>
-      <w:r>
-        <w:tab/>
-      </w:r>
-    </w:p>
-    <w:p>
-      <w:pPr>
-        <w:rPr>
-          <w:ins w:id="144" w:author="Ryan Rabello" w:date="2018-03-20T21:56:00Z"/>
-        </w:rPr>
-      </w:pPr>
-      <w:ins w:id="145" w:author="Ryan Rabello" w:date="2018-03-20T21:56:00Z">
+      <w:ins w:id="146" w:author="Ryan Rabello" w:date="2018-03-20T23:02:00Z">
+        <w:r>
+          <w:rPr>
+            <w:rPrChange w:id="147" w:author="Ryan Rabello" w:date="2018-03-20T23:07:00Z">
+              <w:rPr/>
+            </w:rPrChange>
+          </w:rPr>
+          <w:t>The booth Add module performs a couple of steps that are required for every iteration of booth’s algorithm.</w:t>
+        </w:r>
+      </w:ins>
+      <w:ins w:id="148" w:author="Ryan Rabello" w:date="2018-03-20T23:03:00Z">
+        <w:r>
+          <w:rPr>
+            <w:rPrChange w:id="149" w:author="Ryan Rabello" w:date="2018-03-20T23:07:00Z">
+              <w:rPr/>
+            </w:rPrChange>
+          </w:rPr>
+          <w:t xml:space="preserve"> These steps are as follows. </w:t>
+        </w:r>
+      </w:ins>
+    </w:p>
+    <w:p>
+      <w:pPr>
+        <w:pStyle w:val="ListParagraph"/>
+        <w:numPr>
+          <w:ilvl w:val="0"/>
+          <w:numId w:val="4"/>
+        </w:numPr>
+        <w:spacing w:line="480" w:lineRule="auto"/>
+        <w:rPr>
+          <w:ins w:id="150" w:author="Ryan Rabello" w:date="2018-03-20T23:04:00Z"/>
+          <w:rFonts w:ascii="Times New Roman" w:hAnsi="Times New Roman" w:cs="Times New Roman"/>
+          <w:sz w:val="24"/>
+          <w:szCs w:val="24"/>
+          <w:rPrChange w:id="151" w:author="Ryan Rabello" w:date="2018-03-20T23:07:00Z">
+            <w:rPr>
+              <w:ins w:id="152" w:author="Ryan Rabello" w:date="2018-03-20T23:04:00Z"/>
+            </w:rPr>
+          </w:rPrChange>
+        </w:rPr>
+        <w:pPrChange w:id="153" w:author="Ryan Rabello" w:date="2018-03-20T23:07:00Z">
+          <w:pPr>
+            <w:spacing w:line="480" w:lineRule="auto"/>
+          </w:pPr>
+        </w:pPrChange>
+      </w:pPr>
+      <w:ins w:id="154" w:author="Ryan Rabello" w:date="2018-03-20T23:03:00Z">
+        <w:r>
+          <w:rPr>
+            <w:rFonts w:ascii="Times New Roman" w:hAnsi="Times New Roman" w:cs="Times New Roman"/>
+            <w:sz w:val="24"/>
+            <w:szCs w:val="24"/>
+            <w:rPrChange w:id="155" w:author="Ryan Rabello" w:date="2018-03-20T23:07:00Z">
+              <w:rPr/>
+            </w:rPrChange>
+          </w:rPr>
+          <w:t xml:space="preserve">Based on the last three bits (including the </w:t>
+        </w:r>
+      </w:ins>
+      <w:ins w:id="156" w:author="Ryan Rabello" w:date="2018-03-20T23:04:00Z">
+        <w:r>
+          <w:rPr>
+            <w:rFonts w:ascii="Times New Roman" w:hAnsi="Times New Roman" w:cs="Times New Roman"/>
+            <w:sz w:val="24"/>
+            <w:szCs w:val="24"/>
+            <w:rPrChange w:id="157" w:author="Ryan Rabello" w:date="2018-03-20T23:07:00Z">
+              <w:rPr/>
+            </w:rPrChange>
+          </w:rPr>
+          <w:t xml:space="preserve">padding bit stored in the register) select the </w:t>
+        </w:r>
+      </w:ins>
+      <w:ins w:id="158" w:author="Ryan Rabello" w:date="2018-03-20T23:07:00Z">
+        <w:r>
+          <w:rPr>
+            <w:rFonts w:ascii="Times New Roman" w:hAnsi="Times New Roman" w:cs="Times New Roman"/>
+            <w:sz w:val="24"/>
+            <w:szCs w:val="24"/>
+            <w:rPrChange w:id="159" w:author="Ryan Rabello" w:date="2018-03-20T23:07:00Z">
+              <w:rPr/>
+            </w:rPrChange>
+          </w:rPr>
+          <w:t>corresponding</w:t>
+        </w:r>
+      </w:ins>
+      <w:ins w:id="160" w:author="Ryan Rabello" w:date="2018-03-20T23:04:00Z">
+        <w:r>
+          <w:rPr>
+            <w:rFonts w:ascii="Times New Roman" w:hAnsi="Times New Roman" w:cs="Times New Roman"/>
+            <w:sz w:val="24"/>
+            <w:szCs w:val="24"/>
+            <w:rPrChange w:id="161" w:author="Ryan Rabello" w:date="2018-03-20T23:07:00Z">
+              <w:rPr/>
+            </w:rPrChange>
+          </w:rPr>
+          <w:t xml:space="preserve"> multiple of B. </w:t>
+        </w:r>
+      </w:ins>
+    </w:p>
+    <w:p>
+      <w:pPr>
+        <w:pStyle w:val="ListParagraph"/>
+        <w:numPr>
+          <w:ilvl w:val="0"/>
+          <w:numId w:val="4"/>
+        </w:numPr>
+        <w:spacing w:line="480" w:lineRule="auto"/>
+        <w:rPr>
+          <w:ins w:id="162" w:author="Ryan Rabello" w:date="2018-03-20T23:05:00Z"/>
+          <w:rFonts w:ascii="Times New Roman" w:hAnsi="Times New Roman" w:cs="Times New Roman"/>
+          <w:sz w:val="24"/>
+          <w:szCs w:val="24"/>
+          <w:rPrChange w:id="163" w:author="Ryan Rabello" w:date="2018-03-20T23:07:00Z">
+            <w:rPr>
+              <w:ins w:id="164" w:author="Ryan Rabello" w:date="2018-03-20T23:05:00Z"/>
+            </w:rPr>
+          </w:rPrChange>
+        </w:rPr>
+        <w:pPrChange w:id="165" w:author="Ryan Rabello" w:date="2018-03-20T23:07:00Z">
+          <w:pPr>
+            <w:spacing w:line="480" w:lineRule="auto"/>
+          </w:pPr>
+        </w:pPrChange>
+      </w:pPr>
+      <w:ins w:id="166" w:author="Ryan Rabello" w:date="2018-03-20T23:04:00Z">
+        <w:r>
+          <w:rPr>
+            <w:rFonts w:ascii="Times New Roman" w:hAnsi="Times New Roman" w:cs="Times New Roman"/>
+            <w:sz w:val="24"/>
+            <w:szCs w:val="24"/>
+            <w:rPrChange w:id="167" w:author="Ryan Rabello" w:date="2018-03-20T23:07:00Z">
+              <w:rPr/>
+            </w:rPrChange>
+          </w:rPr>
+          <w:t>Shift that result up 33 times to the left so</w:t>
+        </w:r>
+      </w:ins>
+      <w:ins w:id="168" w:author="Ryan Rabello" w:date="2018-03-20T23:05:00Z">
+        <w:r>
+          <w:rPr>
+            <w:rFonts w:ascii="Times New Roman" w:hAnsi="Times New Roman" w:cs="Times New Roman"/>
+            <w:sz w:val="24"/>
+            <w:szCs w:val="24"/>
+            <w:rPrChange w:id="169" w:author="Ryan Rabello" w:date="2018-03-20T23:07:00Z">
+              <w:rPr/>
+            </w:rPrChange>
+          </w:rPr>
+          <w:t xml:space="preserve"> that, as a 32 bit number, </w:t>
+        </w:r>
+      </w:ins>
+      <w:ins w:id="170" w:author="Ryan Rabello" w:date="2018-03-20T23:04:00Z">
+        <w:r>
+          <w:rPr>
+            <w:rFonts w:ascii="Times New Roman" w:hAnsi="Times New Roman" w:cs="Times New Roman"/>
+            <w:sz w:val="24"/>
+            <w:szCs w:val="24"/>
+            <w:rPrChange w:id="171" w:author="Ryan Rabello" w:date="2018-03-20T23:07:00Z">
+              <w:rPr/>
+            </w:rPrChange>
+          </w:rPr>
+          <w:t>it aligns properly with the</w:t>
+        </w:r>
+      </w:ins>
+      <w:ins w:id="172" w:author="Ryan Rabello" w:date="2018-03-20T23:05:00Z">
+        <w:r>
+          <w:rPr>
+            <w:rFonts w:ascii="Times New Roman" w:hAnsi="Times New Roman" w:cs="Times New Roman"/>
+            <w:sz w:val="24"/>
+            <w:szCs w:val="24"/>
+            <w:rPrChange w:id="173" w:author="Ryan Rabello" w:date="2018-03-20T23:07:00Z">
+              <w:rPr/>
+            </w:rPrChange>
+          </w:rPr>
+          <w:t xml:space="preserve"> upper 32 bits of the 65 bit booth register.</w:t>
+        </w:r>
+      </w:ins>
+    </w:p>
+    <w:p>
+      <w:pPr>
+        <w:pStyle w:val="ListParagraph"/>
+        <w:numPr>
+          <w:ilvl w:val="0"/>
+          <w:numId w:val="4"/>
+        </w:numPr>
+        <w:spacing w:line="480" w:lineRule="auto"/>
+        <w:rPr>
+          <w:ins w:id="174" w:author="Ryan Rabello" w:date="2018-03-20T23:06:00Z"/>
+          <w:rFonts w:ascii="Times New Roman" w:hAnsi="Times New Roman" w:cs="Times New Roman"/>
+          <w:sz w:val="24"/>
+          <w:szCs w:val="24"/>
+          <w:rPrChange w:id="175" w:author="Ryan Rabello" w:date="2018-03-20T23:07:00Z">
+            <w:rPr>
+              <w:ins w:id="176" w:author="Ryan Rabello" w:date="2018-03-20T23:06:00Z"/>
+            </w:rPr>
+          </w:rPrChange>
+        </w:rPr>
+        <w:pPrChange w:id="177" w:author="Ryan Rabello" w:date="2018-03-20T23:07:00Z">
+          <w:pPr>
+            <w:spacing w:line="480" w:lineRule="auto"/>
+          </w:pPr>
+        </w:pPrChange>
+      </w:pPr>
+      <w:ins w:id="178" w:author="Ryan Rabello" w:date="2018-03-20T23:05:00Z">
+        <w:r>
+          <w:rPr>
+            <w:rFonts w:ascii="Times New Roman" w:hAnsi="Times New Roman" w:cs="Times New Roman"/>
+            <w:sz w:val="24"/>
+            <w:szCs w:val="24"/>
+            <w:rPrChange w:id="179" w:author="Ryan Rabello" w:date="2018-03-20T23:07:00Z">
+              <w:rPr/>
+            </w:rPrChange>
+          </w:rPr>
+          <w:t>Add the</w:t>
+        </w:r>
+      </w:ins>
+      <w:ins w:id="180" w:author="Ryan Rabello" w:date="2018-03-20T23:06:00Z">
+        <w:r>
+          <w:rPr>
+            <w:rFonts w:ascii="Times New Roman" w:hAnsi="Times New Roman" w:cs="Times New Roman"/>
+            <w:sz w:val="24"/>
+            <w:szCs w:val="24"/>
+            <w:rPrChange w:id="181" w:author="Ryan Rabello" w:date="2018-03-20T23:07:00Z">
+              <w:rPr/>
+            </w:rPrChange>
+          </w:rPr>
+          <w:t xml:space="preserve"> shifted multiple of B to the value currently stored in the booth register. </w:t>
+        </w:r>
+      </w:ins>
+    </w:p>
+    <w:p>
+      <w:pPr>
+        <w:pStyle w:val="ListParagraph"/>
+        <w:numPr>
+          <w:ilvl w:val="0"/>
+          <w:numId w:val="4"/>
+        </w:numPr>
+        <w:spacing w:line="480" w:lineRule="auto"/>
+        <w:rPr>
+          <w:ins w:id="182" w:author="Ryan Rabello" w:date="2018-03-20T23:06:00Z"/>
+          <w:rFonts w:ascii="Times New Roman" w:hAnsi="Times New Roman" w:cs="Times New Roman"/>
+          <w:sz w:val="24"/>
+          <w:szCs w:val="24"/>
+          <w:rPrChange w:id="183" w:author="Ryan Rabello" w:date="2018-03-20T23:07:00Z">
+            <w:rPr>
+              <w:ins w:id="184" w:author="Ryan Rabello" w:date="2018-03-20T23:06:00Z"/>
+            </w:rPr>
+          </w:rPrChange>
+        </w:rPr>
+        <w:pPrChange w:id="185" w:author="Ryan Rabello" w:date="2018-03-20T23:07:00Z">
+          <w:pPr>
+            <w:spacing w:line="480" w:lineRule="auto"/>
+          </w:pPr>
+        </w:pPrChange>
+      </w:pPr>
+      <w:ins w:id="186" w:author="Ryan Rabello" w:date="2018-03-20T23:06:00Z">
+        <w:r>
+          <w:rPr>
+            <w:rFonts w:ascii="Times New Roman" w:hAnsi="Times New Roman" w:cs="Times New Roman"/>
+            <w:sz w:val="24"/>
+            <w:szCs w:val="24"/>
+            <w:rPrChange w:id="187" w:author="Ryan Rabello" w:date="2018-03-20T23:07:00Z">
+              <w:rPr/>
+            </w:rPrChange>
+          </w:rPr>
+          <w:t xml:space="preserve">Arithmetically shift this new value 2 times to the right </w:t>
+        </w:r>
+      </w:ins>
+    </w:p>
+    <w:p>
+      <w:pPr>
+        <w:spacing w:line="480" w:lineRule="auto"/>
+        <w:rPr>
+          <w:ins w:id="188" w:author="Ryan Rabello" w:date="2018-03-20T21:56:00Z"/>
+        </w:rPr>
+        <w:pPrChange w:id="189" w:author="Ryan Rabello" w:date="2018-03-20T23:06:00Z">
+          <w:pPr>
+            <w:spacing w:line="480" w:lineRule="auto"/>
+          </w:pPr>
+        </w:pPrChange>
+      </w:pPr>
+      <w:ins w:id="190" w:author="Ryan Rabello" w:date="2018-03-20T23:07:00Z">
+        <w:r>
+          <w:t>The module then returns the 65 bit result to the register file.</w:t>
+        </w:r>
+      </w:ins>
+      <w:ins w:id="191" w:author="Ryan Rabello" w:date="2018-03-20T23:08:00Z">
+        <w:r>
+          <w:t xml:space="preserve"> This module</w:t>
+        </w:r>
+      </w:ins>
+      <w:ins w:id="192" w:author="Ryan Rabello" w:date="2018-03-20T23:10:00Z">
+        <w:r>
+          <w:t xml:space="preserve"> performs more operations in a given clock cycle. While this may lead to a small increase in the clock cycle, the </w:t>
+        </w:r>
+      </w:ins>
+      <w:ins w:id="193" w:author="Ryan Rabello" w:date="2018-03-20T23:12:00Z">
+        <w:r>
+          <w:t xml:space="preserve">time it takes to run the equivalent instructions of booth add is much larger than this increase of time. </w:t>
+        </w:r>
+      </w:ins>
+      <w:bookmarkStart w:id="194" w:name="_GoBack"/>
+      <w:bookmarkEnd w:id="194"/>
+      <w:del w:id="195" w:author="Ryan Rabello" w:date="2018-03-20T23:08:00Z">
+        <w:r>
+          <w:tab/>
+        </w:r>
+      </w:del>
+    </w:p>
+    <w:p>
+      <w:pPr>
+        <w:rPr>
+          <w:ins w:id="196" w:author="Ryan Rabello" w:date="2018-03-20T21:56:00Z"/>
+        </w:rPr>
+      </w:pPr>
+      <w:ins w:id="197" w:author="Ryan Rabello" w:date="2018-03-20T21:56:00Z">
         <w:r>
           <w:br w:type="page"/>
         </w:r>
@@ -7605,14 +7917,14 @@
       <w:pPr>
         <w:spacing w:line="480" w:lineRule="auto"/>
         <w:rPr>
-          <w:ins w:id="146" w:author="Ryan Rabello" w:date="2018-03-20T21:56:00Z"/>
+          <w:ins w:id="198" w:author="Ryan Rabello" w:date="2018-03-20T21:56:00Z"/>
           <w:b/>
           <w:color w:val="5B9BD5" w:themeColor="accent1"/>
           <w:sz w:val="32"/>
           <w:u w:val="single"/>
         </w:rPr>
       </w:pPr>
-      <w:ins w:id="147" w:author="Ryan Rabello" w:date="2018-03-20T21:56:00Z">
+      <w:ins w:id="199" w:author="Ryan Rabello" w:date="2018-03-20T21:56:00Z">
         <w:r>
           <w:rPr>
             <w:b/>
@@ -7629,75 +7941,75 @@
       <w:pPr>
         <w:spacing w:line="480" w:lineRule="auto"/>
         <w:rPr>
-          <w:ins w:id="148" w:author="Ryan Rabello" w:date="2018-03-20T22:26:00Z"/>
-        </w:rPr>
-      </w:pPr>
-      <w:ins w:id="149" w:author="Ryan Rabello" w:date="2018-03-20T21:56:00Z">
+          <w:ins w:id="200" w:author="Ryan Rabello" w:date="2018-03-20T22:26:00Z"/>
+        </w:rPr>
+      </w:pPr>
+      <w:ins w:id="201" w:author="Ryan Rabello" w:date="2018-03-20T21:56:00Z">
         <w:r>
           <w:t xml:space="preserve">This project was </w:t>
         </w:r>
       </w:ins>
-      <w:ins w:id="150" w:author="Ryan Rabello" w:date="2018-03-20T22:21:00Z">
+      <w:ins w:id="202" w:author="Ryan Rabello" w:date="2018-03-20T22:21:00Z">
         <w:r>
           <w:t xml:space="preserve">a great way to </w:t>
         </w:r>
       </w:ins>
-      <w:ins w:id="151" w:author="Ryan Rabello" w:date="2018-03-20T22:22:00Z">
+      <w:ins w:id="203" w:author="Ryan Rabello" w:date="2018-03-20T22:22:00Z">
         <w:r>
           <w:t>explore a couple layers of computer architecture.</w:t>
         </w:r>
       </w:ins>
-      <w:ins w:id="152" w:author="Ryan Rabello" w:date="2018-03-20T22:23:00Z">
+      <w:ins w:id="204" w:author="Ryan Rabello" w:date="2018-03-20T22:23:00Z">
         <w:r>
           <w:t xml:space="preserve"> We’ve learned how to build an assembler and</w:t>
         </w:r>
       </w:ins>
-      <w:ins w:id="153" w:author="Ryan Rabello" w:date="2018-03-20T22:24:00Z">
+      <w:ins w:id="205" w:author="Ryan Rabello" w:date="2018-03-20T22:24:00Z">
         <w:r>
           <w:t xml:space="preserve"> moreover</w:t>
         </w:r>
       </w:ins>
-      <w:ins w:id="154" w:author="Ryan Rabello" w:date="2018-03-20T22:25:00Z">
+      <w:ins w:id="206" w:author="Ryan Rabello" w:date="2018-03-20T22:25:00Z">
         <w:r>
           <w:t xml:space="preserve"> learned how to implement custom instructions in every layer in computer architecture. We learned how to decide which</w:t>
         </w:r>
       </w:ins>
-      <w:ins w:id="155" w:author="Ryan Rabello" w:date="2018-03-20T22:26:00Z">
+      <w:ins w:id="207" w:author="Ryan Rabello" w:date="2018-03-20T22:26:00Z">
         <w:r>
           <w:t xml:space="preserve"> assembly instructions would be</w:t>
         </w:r>
       </w:ins>
-      <w:ins w:id="156" w:author="Ryan Rabello" w:date="2018-03-20T22:23:00Z">
+      <w:ins w:id="208" w:author="Ryan Rabello" w:date="2018-03-20T22:23:00Z">
         <w:r>
           <w:t xml:space="preserve"> </w:t>
         </w:r>
       </w:ins>
-      <w:ins w:id="157" w:author="Ryan Rabello" w:date="2018-03-20T22:26:00Z">
+      <w:ins w:id="209" w:author="Ryan Rabello" w:date="2018-03-20T22:26:00Z">
         <w:r>
           <w:t xml:space="preserve">best to add to our </w:t>
         </w:r>
       </w:ins>
-      <w:ins w:id="158" w:author="Ryan Rabello" w:date="2018-03-20T22:29:00Z">
+      <w:ins w:id="210" w:author="Ryan Rabello" w:date="2018-03-20T22:29:00Z">
         <w:r>
           <w:t>instruction set</w:t>
         </w:r>
       </w:ins>
-      <w:ins w:id="159" w:author="Ryan Rabello" w:date="2018-03-20T22:30:00Z">
+      <w:ins w:id="211" w:author="Ryan Rabello" w:date="2018-03-20T22:30:00Z">
         <w:r>
           <w:t xml:space="preserve"> and how those instructions would be implemented in hardware. We beli</w:t>
         </w:r>
       </w:ins>
-      <w:ins w:id="160" w:author="Ryan Rabello" w:date="2018-03-20T22:31:00Z">
+      <w:ins w:id="212" w:author="Ryan Rabello" w:date="2018-03-20T22:31:00Z">
         <w:r>
           <w:t>e</w:t>
         </w:r>
       </w:ins>
-      <w:ins w:id="161" w:author="Ryan Rabello" w:date="2018-03-20T22:30:00Z">
+      <w:ins w:id="213" w:author="Ryan Rabello" w:date="2018-03-20T22:30:00Z">
         <w:r>
           <w:t xml:space="preserve">ve that this is the very essence of Computer Architecture and that in this regard our project </w:t>
         </w:r>
       </w:ins>
-      <w:ins w:id="162" w:author="Ryan Rabello" w:date="2018-03-20T22:31:00Z">
+      <w:ins w:id="214" w:author="Ryan Rabello" w:date="2018-03-20T22:31:00Z">
         <w:r>
           <w:t xml:space="preserve">lead to a greater understanding of Computer Architecture as a whole. </w:t>
         </w:r>
@@ -7707,7 +8019,7 @@
       <w:pPr>
         <w:spacing w:line="480" w:lineRule="auto"/>
         <w:rPr>
-          <w:ins w:id="163" w:author="Ryan Rabello" w:date="2018-03-20T22:26:00Z"/>
+          <w:ins w:id="215" w:author="Ryan Rabello" w:date="2018-03-20T22:26:00Z"/>
         </w:rPr>
       </w:pPr>
     </w:p>
@@ -7715,10 +8027,10 @@
       <w:pPr>
         <w:spacing w:after="160" w:line="259" w:lineRule="auto"/>
         <w:rPr>
-          <w:ins w:id="164" w:author="Ryan Rabello" w:date="2018-03-20T22:26:00Z"/>
-        </w:rPr>
-      </w:pPr>
-      <w:ins w:id="165" w:author="Ryan Rabello" w:date="2018-03-20T22:26:00Z">
+          <w:ins w:id="216" w:author="Ryan Rabello" w:date="2018-03-20T22:26:00Z"/>
+        </w:rPr>
+      </w:pPr>
+      <w:ins w:id="217" w:author="Ryan Rabello" w:date="2018-03-20T22:26:00Z">
         <w:r>
           <w:br w:type="page"/>
         </w:r>
@@ -7728,14 +8040,14 @@
       <w:pPr>
         <w:spacing w:line="480" w:lineRule="auto"/>
         <w:rPr>
-          <w:ins w:id="166" w:author="Ryan Rabello" w:date="2018-03-20T22:26:00Z"/>
+          <w:ins w:id="218" w:author="Ryan Rabello" w:date="2018-03-20T22:26:00Z"/>
           <w:b/>
           <w:color w:val="5B9BD5" w:themeColor="accent1"/>
           <w:sz w:val="32"/>
           <w:u w:val="single"/>
         </w:rPr>
       </w:pPr>
-      <w:ins w:id="167" w:author="Ryan Rabello" w:date="2018-03-20T22:26:00Z">
+      <w:ins w:id="219" w:author="Ryan Rabello" w:date="2018-03-20T22:26:00Z">
         <w:r>
           <w:rPr>
             <w:b/>
@@ -7752,15 +8064,15 @@
       <w:pPr>
         <w:spacing w:line="480" w:lineRule="auto"/>
         <w:rPr>
-          <w:ins w:id="168" w:author="Ryan Rabello" w:date="2018-03-20T22:27:00Z"/>
-        </w:rPr>
-      </w:pPr>
-      <w:ins w:id="169" w:author="Ryan Rabello" w:date="2018-03-20T22:28:00Z">
+          <w:ins w:id="220" w:author="Ryan Rabello" w:date="2018-03-20T22:27:00Z"/>
+        </w:rPr>
+      </w:pPr>
+      <w:ins w:id="221" w:author="Ryan Rabello" w:date="2018-03-20T22:28:00Z">
         <w:r>
           <w:t xml:space="preserve">Python Documentation - </w:t>
         </w:r>
       </w:ins>
-      <w:ins w:id="170" w:author="Ryan Rabello" w:date="2018-03-20T22:27:00Z">
+      <w:ins w:id="222" w:author="Ryan Rabello" w:date="2018-03-20T22:27:00Z">
         <w:r>
           <w:fldChar w:fldCharType="begin"/>
         </w:r>
@@ -7788,26 +8100,20 @@
       <w:pPr>
         <w:spacing w:line="480" w:lineRule="auto"/>
         <w:rPr>
-          <w:ins w:id="171" w:author="Ryan Rabello" w:date="2018-03-20T22:27:00Z"/>
-        </w:rPr>
-      </w:pPr>
-      <w:ins w:id="172" w:author="Ryan Rabello" w:date="2018-03-20T22:28:00Z">
+          <w:ins w:id="223" w:author="Ryan Rabello" w:date="2018-03-20T22:27:00Z"/>
+        </w:rPr>
+      </w:pPr>
+      <w:ins w:id="224" w:author="Ryan Rabello" w:date="2018-03-20T22:28:00Z">
         <w:r>
           <w:t xml:space="preserve">Instruction Formats - </w:t>
         </w:r>
       </w:ins>
-      <w:ins w:id="173" w:author="Ryan Rabello" w:date="2018-03-20T22:27:00Z">
+      <w:ins w:id="225" w:author="Ryan Rabello" w:date="2018-03-20T22:27:00Z">
         <w:r>
           <w:fldChar w:fldCharType="begin"/>
         </w:r>
         <w:r>
-          <w:instrText xml:space="preserve"> HYPERLINK "</w:instrText>
-        </w:r>
-        <w:r>
-          <w:instrText>https://en.wikibooks.org/wiki/MI</w:instrText>
-        </w:r>
-        <w:r>
-          <w:instrText xml:space="preserve">PS_Assembly/Instruction_Formats" </w:instrText>
+          <w:instrText xml:space="preserve"> HYPERLINK "https://en.wikibooks.org/wiki/MIPS_Assembly/Instruction_Formats" </w:instrText>
         </w:r>
         <w:r>
           <w:fldChar w:fldCharType="separate"/>
@@ -7830,26 +8136,20 @@
       <w:pPr>
         <w:spacing w:line="480" w:lineRule="auto"/>
         <w:rPr>
-          <w:ins w:id="174" w:author="Ryan Rabello" w:date="2018-03-20T22:27:00Z"/>
-        </w:rPr>
-      </w:pPr>
-      <w:ins w:id="175" w:author="Ryan Rabello" w:date="2018-03-20T22:28:00Z">
+          <w:ins w:id="226" w:author="Ryan Rabello" w:date="2018-03-20T22:27:00Z"/>
+        </w:rPr>
+      </w:pPr>
+      <w:ins w:id="227" w:author="Ryan Rabello" w:date="2018-03-20T22:28:00Z">
         <w:r>
           <w:t xml:space="preserve">Pseudo Instructions - </w:t>
         </w:r>
       </w:ins>
-      <w:ins w:id="176" w:author="Ryan Rabello" w:date="2018-03-20T22:27:00Z">
+      <w:ins w:id="228" w:author="Ryan Rabello" w:date="2018-03-20T22:27:00Z">
         <w:r>
           <w:fldChar w:fldCharType="begin"/>
         </w:r>
         <w:r>
-          <w:instrText xml:space="preserve"> HYPERLINK "</w:instrText>
-        </w:r>
-        <w:r>
-          <w:instrText>https://en.wikibooks.org/wiki/M</w:instrText>
-        </w:r>
-        <w:r>
-          <w:instrText xml:space="preserve">IPS_Assembly/Pseudoinstructions" </w:instrText>
+          <w:instrText xml:space="preserve"> HYPERLINK "https://en.wikibooks.org/wiki/MIPS_Assembly/Pseudoinstructions" </w:instrText>
         </w:r>
         <w:r>
           <w:fldChar w:fldCharType="separate"/>
@@ -7872,26 +8172,20 @@
       <w:pPr>
         <w:spacing w:line="480" w:lineRule="auto"/>
         <w:rPr>
-          <w:ins w:id="177" w:author="Ryan Rabello" w:date="2018-03-20T22:27:00Z"/>
-        </w:rPr>
-      </w:pPr>
-      <w:ins w:id="178" w:author="Ryan Rabello" w:date="2018-03-20T22:28:00Z">
+          <w:ins w:id="229" w:author="Ryan Rabello" w:date="2018-03-20T22:27:00Z"/>
+        </w:rPr>
+      </w:pPr>
+      <w:ins w:id="230" w:author="Ryan Rabello" w:date="2018-03-20T22:28:00Z">
         <w:r>
           <w:t xml:space="preserve">Two’s Comp. - </w:t>
         </w:r>
       </w:ins>
-      <w:ins w:id="179" w:author="Ryan Rabello" w:date="2018-03-20T22:27:00Z">
+      <w:ins w:id="231" w:author="Ryan Rabello" w:date="2018-03-20T22:27:00Z">
         <w:r>
           <w:fldChar w:fldCharType="begin"/>
         </w:r>
         <w:r>
-          <w:instrText xml:space="preserve"> HYPERLINK "</w:instrText>
-        </w:r>
-        <w:r>
-          <w:instrText>https://stackoverflow.com/questions/16</w:instrText>
-        </w:r>
-        <w:r>
-          <w:instrText xml:space="preserve">04464/twos-complement-in-python" </w:instrText>
+          <w:instrText xml:space="preserve"> HYPERLINK "https://stackoverflow.com/questions/1604464/twos-complement-in-python" </w:instrText>
         </w:r>
         <w:r>
           <w:fldChar w:fldCharType="separate"/>
@@ -7914,26 +8208,20 @@
       <w:pPr>
         <w:spacing w:line="480" w:lineRule="auto"/>
         <w:rPr>
-          <w:ins w:id="180" w:author="Ryan Rabello" w:date="2018-03-20T22:27:00Z"/>
-        </w:rPr>
-      </w:pPr>
-      <w:ins w:id="181" w:author="Ryan Rabello" w:date="2018-03-20T22:28:00Z">
+          <w:ins w:id="232" w:author="Ryan Rabello" w:date="2018-03-20T22:27:00Z"/>
+        </w:rPr>
+      </w:pPr>
+      <w:ins w:id="233" w:author="Ryan Rabello" w:date="2018-03-20T22:28:00Z">
         <w:r>
           <w:t xml:space="preserve">MIPS registers - </w:t>
         </w:r>
       </w:ins>
-      <w:ins w:id="182" w:author="Ryan Rabello" w:date="2018-03-20T22:27:00Z">
+      <w:ins w:id="234" w:author="Ryan Rabello" w:date="2018-03-20T22:27:00Z">
         <w:r>
           <w:fldChar w:fldCharType="begin"/>
         </w:r>
         <w:r>
-          <w:instrText xml:space="preserve"> HYPERLINK "</w:instrText>
-        </w:r>
-        <w:r>
-          <w:instrText>http://www.cs.uwm.edu/classes/cs315/Bacon/Lecture/HTML/ch05s03.html</w:instrText>
-        </w:r>
-        <w:r>
-          <w:instrText xml:space="preserve">" </w:instrText>
+          <w:instrText xml:space="preserve"> HYPERLINK "http://www.cs.uwm.edu/classes/cs315/Bacon/Lecture/HTML/ch05s03.html" </w:instrText>
         </w:r>
         <w:r>
           <w:fldChar w:fldCharType="separate"/>
@@ -8030,7 +8318,7 @@
         <w:rFonts w:ascii="Times New Roman" w:hAnsi="Times New Roman" w:cs="Times New Roman"/>
         <w:sz w:val="24"/>
         <w:szCs w:val="24"/>
-        <w:rPrChange w:id="183" w:author="Ryan Rabello" w:date="2018-03-20T21:16:00Z">
+        <w:rPrChange w:id="235" w:author="Ryan Rabello" w:date="2018-03-20T21:16:00Z">
           <w:rPr/>
         </w:rPrChange>
       </w:rPr>
@@ -8040,7 +8328,7 @@
         <w:rFonts w:ascii="Times New Roman" w:hAnsi="Times New Roman" w:cs="Times New Roman"/>
         <w:sz w:val="24"/>
         <w:szCs w:val="24"/>
-        <w:rPrChange w:id="184" w:author="Ryan Rabello" w:date="2018-03-20T21:16:00Z">
+        <w:rPrChange w:id="236" w:author="Ryan Rabello" w:date="2018-03-20T21:16:00Z">
           <w:rPr/>
         </w:rPrChange>
       </w:rPr>
@@ -8070,7 +8358,7 @@
             <w:rFonts w:ascii="Times New Roman" w:hAnsi="Times New Roman" w:cs="Times New Roman"/>
             <w:sz w:val="24"/>
             <w:szCs w:val="24"/>
-            <w:rPrChange w:id="185" w:author="Ryan Rabello" w:date="2018-03-20T21:16:00Z">
+            <w:rPrChange w:id="237" w:author="Ryan Rabello" w:date="2018-03-20T21:16:00Z">
               <w:rPr/>
             </w:rPrChange>
           </w:rPr>
@@ -8081,7 +8369,7 @@
             <w:rFonts w:ascii="Times New Roman" w:hAnsi="Times New Roman" w:cs="Times New Roman"/>
             <w:sz w:val="24"/>
             <w:szCs w:val="24"/>
-            <w:rPrChange w:id="186" w:author="Ryan Rabello" w:date="2018-03-20T21:16:00Z">
+            <w:rPrChange w:id="238" w:author="Ryan Rabello" w:date="2018-03-20T21:16:00Z">
               <w:rPr/>
             </w:rPrChange>
           </w:rPr>
@@ -8092,7 +8380,7 @@
             <w:rFonts w:ascii="Times New Roman" w:hAnsi="Times New Roman" w:cs="Times New Roman"/>
             <w:sz w:val="24"/>
             <w:szCs w:val="24"/>
-            <w:rPrChange w:id="187" w:author="Ryan Rabello" w:date="2018-03-20T21:16:00Z">
+            <w:rPrChange w:id="239" w:author="Ryan Rabello" w:date="2018-03-20T21:16:00Z">
               <w:rPr>
                 <w:noProof/>
               </w:rPr>
@@ -8106,7 +8394,7 @@
             <w:noProof/>
             <w:sz w:val="24"/>
             <w:szCs w:val="24"/>
-            <w:rPrChange w:id="188" w:author="Ryan Rabello" w:date="2018-03-20T21:16:00Z">
+            <w:rPrChange w:id="240" w:author="Ryan Rabello" w:date="2018-03-20T21:16:00Z">
               <w:rPr>
                 <w:noProof/>
               </w:rPr>
@@ -8120,7 +8408,7 @@
             <w:noProof/>
             <w:sz w:val="24"/>
             <w:szCs w:val="24"/>
-            <w:rPrChange w:id="189" w:author="Ryan Rabello" w:date="2018-03-20T21:16:00Z">
+            <w:rPrChange w:id="241" w:author="Ryan Rabello" w:date="2018-03-20T21:16:00Z">
               <w:rPr>
                 <w:noProof/>
               </w:rPr>
@@ -8142,6 +8430,95 @@
 <file path=word/numbering.xml><?xml version="1.0" encoding="utf-8"?>
 <w:numbering xmlns:wpc="http://schemas.microsoft.com/office/word/2010/wordprocessingCanvas" xmlns:cx="http://schemas.microsoft.com/office/drawing/2014/chartex" xmlns:cx1="http://schemas.microsoft.com/office/drawing/2015/9/8/chartex" xmlns:cx2="http://schemas.microsoft.com/office/drawing/2015/10/21/chartex" xmlns:cx3="http://schemas.microsoft.com/office/drawing/2016/5/9/chartex" xmlns:cx4="http://schemas.microsoft.com/office/drawing/2016/5/10/chartex" xmlns:cx5="http://schemas.microsoft.com/office/drawing/2016/5/11/chartex" xmlns:cx6="http://schemas.microsoft.com/office/drawing/2016/5/12/chartex" xmlns:cx7="http://schemas.microsoft.com/office/drawing/2016/5/13/chartex" xmlns:cx8="http://schemas.microsoft.com/office/drawing/2016/5/14/chartex" xmlns:mc="http://schemas.openxmlformats.org/markup-compatibility/2006" xmlns:aink="http://schemas.microsoft.com/office/drawing/2016/ink" xmlns:am3d="http://schemas.microsoft.com/office/drawing/2017/model3d" xmlns:o="urn:schemas-microsoft-com:office:office" xmlns:r="http://schemas.openxmlformats.org/officeDocument/2006/relationships" xmlns:m="http://schemas.openxmlformats.org/officeDocument/2006/math" xmlns:v="urn:schemas-microsoft-com:vml" xmlns:wp14="http://schemas.microsoft.com/office/word/2010/wordprocessingDrawing" xmlns:wp="http://schemas.openxmlformats.org/drawingml/2006/wordprocessingDrawing" xmlns:w10="urn:schemas-microsoft-com:office:word" xmlns:w="http://schemas.openxmlformats.org/wordprocessingml/2006/main" xmlns:w14="http://schemas.microsoft.com/office/word/2010/wordml" xmlns:w15="http://schemas.microsoft.com/office/word/2012/wordml" xmlns:w16cid="http://schemas.microsoft.com/office/word/2016/wordml/cid" xmlns:w16se="http://schemas.microsoft.com/office/word/2015/wordml/symex" xmlns:wpg="http://schemas.microsoft.com/office/word/2010/wordprocessingGroup" xmlns:wpi="http://schemas.microsoft.com/office/word/2010/wordprocessingInk" xmlns:wne="http://schemas.microsoft.com/office/word/2006/wordml" xmlns:wps="http://schemas.microsoft.com/office/word/2010/wordprocessingShape" mc:Ignorable="w14 w15 w16se w16cid wp14">
   <w:abstractNum w:abstractNumId="0" w15:restartNumberingAfterBreak="0">
+    <w:nsid w:val="1FE42B5E"/>
+    <w:multiLevelType w:val="hybridMultilevel"/>
+    <w:tmpl w:val="2A86CD38"/>
+    <w:lvl w:ilvl="0" w:tplc="0409000F">
+      <w:start w:val="1"/>
+      <w:numFmt w:val="decimal"/>
+      <w:lvlText w:val="%1."/>
+      <w:lvlJc w:val="left"/>
+      <w:pPr>
+        <w:ind w:left="720" w:hanging="360"/>
+      </w:pPr>
+      <w:rPr>
+        <w:rFonts w:hint="default"/>
+      </w:rPr>
+    </w:lvl>
+    <w:lvl w:ilvl="1" w:tplc="04090019" w:tentative="1">
+      <w:start w:val="1"/>
+      <w:numFmt w:val="lowerLetter"/>
+      <w:lvlText w:val="%2."/>
+      <w:lvlJc w:val="left"/>
+      <w:pPr>
+        <w:ind w:left="1440" w:hanging="360"/>
+      </w:pPr>
+    </w:lvl>
+    <w:lvl w:ilvl="2" w:tplc="0409001B" w:tentative="1">
+      <w:start w:val="1"/>
+      <w:numFmt w:val="lowerRoman"/>
+      <w:lvlText w:val="%3."/>
+      <w:lvlJc w:val="right"/>
+      <w:pPr>
+        <w:ind w:left="2160" w:hanging="180"/>
+      </w:pPr>
+    </w:lvl>
+    <w:lvl w:ilvl="3" w:tplc="0409000F" w:tentative="1">
+      <w:start w:val="1"/>
+      <w:numFmt w:val="decimal"/>
+      <w:lvlText w:val="%4."/>
+      <w:lvlJc w:val="left"/>
+      <w:pPr>
+        <w:ind w:left="2880" w:hanging="360"/>
+      </w:pPr>
+    </w:lvl>
+    <w:lvl w:ilvl="4" w:tplc="04090019" w:tentative="1">
+      <w:start w:val="1"/>
+      <w:numFmt w:val="lowerLetter"/>
+      <w:lvlText w:val="%5."/>
+      <w:lvlJc w:val="left"/>
+      <w:pPr>
+        <w:ind w:left="3600" w:hanging="360"/>
+      </w:pPr>
+    </w:lvl>
+    <w:lvl w:ilvl="5" w:tplc="0409001B" w:tentative="1">
+      <w:start w:val="1"/>
+      <w:numFmt w:val="lowerRoman"/>
+      <w:lvlText w:val="%6."/>
+      <w:lvlJc w:val="right"/>
+      <w:pPr>
+        <w:ind w:left="4320" w:hanging="180"/>
+      </w:pPr>
+    </w:lvl>
+    <w:lvl w:ilvl="6" w:tplc="0409000F" w:tentative="1">
+      <w:start w:val="1"/>
+      <w:numFmt w:val="decimal"/>
+      <w:lvlText w:val="%7."/>
+      <w:lvlJc w:val="left"/>
+      <w:pPr>
+        <w:ind w:left="5040" w:hanging="360"/>
+      </w:pPr>
+    </w:lvl>
+    <w:lvl w:ilvl="7" w:tplc="04090019" w:tentative="1">
+      <w:start w:val="1"/>
+      <w:numFmt w:val="lowerLetter"/>
+      <w:lvlText w:val="%8."/>
+      <w:lvlJc w:val="left"/>
+      <w:pPr>
+        <w:ind w:left="5760" w:hanging="360"/>
+      </w:pPr>
+    </w:lvl>
+    <w:lvl w:ilvl="8" w:tplc="0409001B" w:tentative="1">
+      <w:start w:val="1"/>
+      <w:numFmt w:val="lowerRoman"/>
+      <w:lvlText w:val="%9."/>
+      <w:lvlJc w:val="right"/>
+      <w:pPr>
+        <w:ind w:left="6480" w:hanging="180"/>
+      </w:pPr>
+    </w:lvl>
+  </w:abstractNum>
+  <w:abstractNum w:abstractNumId="1" w15:restartNumberingAfterBreak="0">
     <w:nsid w:val="2A5A71CB"/>
     <w:multiLevelType w:val="hybridMultilevel"/>
     <w:tmpl w:val="84EE0DFA"/>
@@ -8253,7 +8630,7 @@
       </w:rPr>
     </w:lvl>
   </w:abstractNum>
-  <w:abstractNum w:abstractNumId="1" w15:restartNumberingAfterBreak="0">
+  <w:abstractNum w:abstractNumId="2" w15:restartNumberingAfterBreak="0">
     <w:nsid w:val="553C346D"/>
     <w:multiLevelType w:val="hybridMultilevel"/>
     <w:tmpl w:val="5574B62C"/>
@@ -8365,7 +8742,7 @@
       </w:rPr>
     </w:lvl>
   </w:abstractNum>
-  <w:abstractNum w:abstractNumId="2" w15:restartNumberingAfterBreak="0">
+  <w:abstractNum w:abstractNumId="3" w15:restartNumberingAfterBreak="0">
     <w:nsid w:val="74C50054"/>
     <w:multiLevelType w:val="hybridMultilevel"/>
     <w:tmpl w:val="50E0F4A2"/>
@@ -8455,12 +8832,15 @@
     </w:lvl>
   </w:abstractNum>
   <w:num w:numId="1">
+    <w:abstractNumId w:val="3"/>
+  </w:num>
+  <w:num w:numId="2">
     <w:abstractNumId w:val="2"/>
   </w:num>
-  <w:num w:numId="2">
+  <w:num w:numId="3">
     <w:abstractNumId w:val="1"/>
   </w:num>
-  <w:num w:numId="3">
+  <w:num w:numId="4">
     <w:abstractNumId w:val="0"/>
   </w:num>
 </w:numbering>
@@ -9301,7 +9681,7 @@
 </file>
 
 <file path=customXml/itemProps1.xml><?xml version="1.0" encoding="utf-8"?>
-<ds:datastoreItem xmlns:ds="http://schemas.openxmlformats.org/officeDocument/2006/customXml" ds:itemID="{B9C44117-A724-024A-875C-E289D55B1376}">
+<ds:datastoreItem xmlns:ds="http://schemas.openxmlformats.org/officeDocument/2006/customXml" ds:itemID="{1DB1B0C7-7573-204B-9A72-7461D22FBA89}">
   <ds:schemaRefs>
     <ds:schemaRef ds:uri="http://schemas.openxmlformats.org/officeDocument/2006/bibliography"/>
   </ds:schemaRefs>

</xml_diff>